<commit_message>
Xong bai roi nha
</commit_message>
<xml_diff>
--- a/BT Git 2.docx
+++ b/BT Git 2.docx
@@ -28,196 +28,14 @@
           <w:szCs w:val="28"/>
         </w:rPr>
       </w:pPr>
-      <w:proofErr w:type="spellStart"/>
       <w:r>
         <w:rPr>
           <w:rFonts w:ascii="Times New Roman" w:hAnsi="Times New Roman" w:cs="Times New Roman"/>
           <w:sz w:val="28"/>
           <w:szCs w:val="28"/>
         </w:rPr>
-        <w:t>Giải</w:t>
+        <w:t>Giải thích và cho ví dụ minh họa các câu sau</w:t>
       </w:r>
-      <w:proofErr w:type="spellEnd"/>
-      <w:r>
-        <w:rPr>
-          <w:rFonts w:ascii="Times New Roman" w:hAnsi="Times New Roman" w:cs="Times New Roman"/>
-          <w:sz w:val="28"/>
-          <w:szCs w:val="28"/>
-        </w:rPr>
-        <w:t xml:space="preserve"> </w:t>
-      </w:r>
-      <w:proofErr w:type="spellStart"/>
-      <w:r>
-        <w:rPr>
-          <w:rFonts w:ascii="Times New Roman" w:hAnsi="Times New Roman" w:cs="Times New Roman"/>
-          <w:sz w:val="28"/>
-          <w:szCs w:val="28"/>
-        </w:rPr>
-        <w:t>thích</w:t>
-      </w:r>
-      <w:proofErr w:type="spellEnd"/>
-      <w:r>
-        <w:rPr>
-          <w:rFonts w:ascii="Times New Roman" w:hAnsi="Times New Roman" w:cs="Times New Roman"/>
-          <w:sz w:val="28"/>
-          <w:szCs w:val="28"/>
-        </w:rPr>
-        <w:t xml:space="preserve"> </w:t>
-      </w:r>
-      <w:proofErr w:type="spellStart"/>
-      <w:r>
-        <w:rPr>
-          <w:rFonts w:ascii="Times New Roman" w:hAnsi="Times New Roman" w:cs="Times New Roman"/>
-          <w:sz w:val="28"/>
-          <w:szCs w:val="28"/>
-        </w:rPr>
-        <w:t>và</w:t>
-      </w:r>
-      <w:proofErr w:type="spellEnd"/>
-      <w:r>
-        <w:rPr>
-          <w:rFonts w:ascii="Times New Roman" w:hAnsi="Times New Roman" w:cs="Times New Roman"/>
-          <w:sz w:val="28"/>
-          <w:szCs w:val="28"/>
-        </w:rPr>
-        <w:t xml:space="preserve"> </w:t>
-      </w:r>
-      <w:proofErr w:type="spellStart"/>
-      <w:r>
-        <w:rPr>
-          <w:rFonts w:ascii="Times New Roman" w:hAnsi="Times New Roman" w:cs="Times New Roman"/>
-          <w:sz w:val="28"/>
-          <w:szCs w:val="28"/>
-        </w:rPr>
-        <w:t>cho</w:t>
-      </w:r>
-      <w:proofErr w:type="spellEnd"/>
-      <w:r>
-        <w:rPr>
-          <w:rFonts w:ascii="Times New Roman" w:hAnsi="Times New Roman" w:cs="Times New Roman"/>
-          <w:sz w:val="28"/>
-          <w:szCs w:val="28"/>
-        </w:rPr>
-        <w:t xml:space="preserve"> </w:t>
-      </w:r>
-      <w:proofErr w:type="spellStart"/>
-      <w:r>
-        <w:rPr>
-          <w:rFonts w:ascii="Times New Roman" w:hAnsi="Times New Roman" w:cs="Times New Roman"/>
-          <w:sz w:val="28"/>
-          <w:szCs w:val="28"/>
-        </w:rPr>
-        <w:t>ví</w:t>
-      </w:r>
-      <w:proofErr w:type="spellEnd"/>
-      <w:r>
-        <w:rPr>
-          <w:rFonts w:ascii="Times New Roman" w:hAnsi="Times New Roman" w:cs="Times New Roman"/>
-          <w:sz w:val="28"/>
-          <w:szCs w:val="28"/>
-        </w:rPr>
-        <w:t xml:space="preserve"> </w:t>
-      </w:r>
-      <w:proofErr w:type="spellStart"/>
-      <w:r>
-        <w:rPr>
-          <w:rFonts w:ascii="Times New Roman" w:hAnsi="Times New Roman" w:cs="Times New Roman"/>
-          <w:sz w:val="28"/>
-          <w:szCs w:val="28"/>
-        </w:rPr>
-        <w:t>dụ</w:t>
-      </w:r>
-      <w:proofErr w:type="spellEnd"/>
-      <w:r>
-        <w:rPr>
-          <w:rFonts w:ascii="Times New Roman" w:hAnsi="Times New Roman" w:cs="Times New Roman"/>
-          <w:sz w:val="28"/>
-          <w:szCs w:val="28"/>
-        </w:rPr>
-        <w:t xml:space="preserve"> </w:t>
-      </w:r>
-      <w:proofErr w:type="spellStart"/>
-      <w:r>
-        <w:rPr>
-          <w:rFonts w:ascii="Times New Roman" w:hAnsi="Times New Roman" w:cs="Times New Roman"/>
-          <w:sz w:val="28"/>
-          <w:szCs w:val="28"/>
-        </w:rPr>
-        <w:t>minh</w:t>
-      </w:r>
-      <w:proofErr w:type="spellEnd"/>
-      <w:r>
-        <w:rPr>
-          <w:rFonts w:ascii="Times New Roman" w:hAnsi="Times New Roman" w:cs="Times New Roman"/>
-          <w:sz w:val="28"/>
-          <w:szCs w:val="28"/>
-        </w:rPr>
-        <w:t xml:space="preserve"> </w:t>
-      </w:r>
-      <w:proofErr w:type="spellStart"/>
-      <w:r>
-        <w:rPr>
-          <w:rFonts w:ascii="Times New Roman" w:hAnsi="Times New Roman" w:cs="Times New Roman"/>
-          <w:sz w:val="28"/>
-          <w:szCs w:val="28"/>
-        </w:rPr>
-        <w:t>họa</w:t>
-      </w:r>
-      <w:proofErr w:type="spellEnd"/>
-      <w:r>
-        <w:rPr>
-          <w:rFonts w:ascii="Times New Roman" w:hAnsi="Times New Roman" w:cs="Times New Roman"/>
-          <w:sz w:val="28"/>
-          <w:szCs w:val="28"/>
-        </w:rPr>
-        <w:t xml:space="preserve"> </w:t>
-      </w:r>
-      <w:proofErr w:type="spellStart"/>
-      <w:r>
-        <w:rPr>
-          <w:rFonts w:ascii="Times New Roman" w:hAnsi="Times New Roman" w:cs="Times New Roman"/>
-          <w:sz w:val="28"/>
-          <w:szCs w:val="28"/>
-        </w:rPr>
-        <w:t>các</w:t>
-      </w:r>
-      <w:proofErr w:type="spellEnd"/>
-      <w:r>
-        <w:rPr>
-          <w:rFonts w:ascii="Times New Roman" w:hAnsi="Times New Roman" w:cs="Times New Roman"/>
-          <w:sz w:val="28"/>
-          <w:szCs w:val="28"/>
-        </w:rPr>
-        <w:t xml:space="preserve"> </w:t>
-      </w:r>
-      <w:proofErr w:type="spellStart"/>
-      <w:r>
-        <w:rPr>
-          <w:rFonts w:ascii="Times New Roman" w:hAnsi="Times New Roman" w:cs="Times New Roman"/>
-          <w:sz w:val="28"/>
-          <w:szCs w:val="28"/>
-        </w:rPr>
-        <w:t>câu</w:t>
-      </w:r>
-      <w:proofErr w:type="spellEnd"/>
-      <w:r>
-        <w:rPr>
-          <w:rFonts w:ascii="Times New Roman" w:hAnsi="Times New Roman" w:cs="Times New Roman"/>
-          <w:sz w:val="28"/>
-          <w:szCs w:val="28"/>
-        </w:rPr>
-        <w:t xml:space="preserve"> </w:t>
-      </w:r>
-      <w:proofErr w:type="spellStart"/>
-      <w:r>
-        <w:rPr>
-          <w:rFonts w:ascii="Times New Roman" w:hAnsi="Times New Roman" w:cs="Times New Roman"/>
-          <w:sz w:val="28"/>
-          <w:szCs w:val="28"/>
-        </w:rPr>
-        <w:t>sau</w:t>
-      </w:r>
-      <w:proofErr w:type="spellEnd"/>
     </w:p>
     <w:p>
       <w:pPr>
@@ -232,95 +50,13 @@
           <w:szCs w:val="28"/>
         </w:rPr>
       </w:pPr>
-      <w:proofErr w:type="spellStart"/>
       <w:r>
         <w:rPr>
           <w:rFonts w:ascii="Times New Roman" w:hAnsi="Times New Roman" w:cs="Times New Roman"/>
           <w:sz w:val="28"/>
           <w:szCs w:val="28"/>
         </w:rPr>
-        <w:t>Phân</w:t>
-      </w:r>
-      <w:proofErr w:type="spellEnd"/>
-      <w:r>
-        <w:rPr>
-          <w:rFonts w:ascii="Times New Roman" w:hAnsi="Times New Roman" w:cs="Times New Roman"/>
-          <w:sz w:val="28"/>
-          <w:szCs w:val="28"/>
-        </w:rPr>
-        <w:t xml:space="preserve"> </w:t>
-      </w:r>
-      <w:proofErr w:type="spellStart"/>
-      <w:r>
-        <w:rPr>
-          <w:rFonts w:ascii="Times New Roman" w:hAnsi="Times New Roman" w:cs="Times New Roman"/>
-          <w:sz w:val="28"/>
-          <w:szCs w:val="28"/>
-        </w:rPr>
-        <w:t>biệt</w:t>
-      </w:r>
-      <w:proofErr w:type="spellEnd"/>
-      <w:r>
-        <w:rPr>
-          <w:rFonts w:ascii="Times New Roman" w:hAnsi="Times New Roman" w:cs="Times New Roman"/>
-          <w:sz w:val="28"/>
-          <w:szCs w:val="28"/>
-        </w:rPr>
-        <w:t xml:space="preserve"> </w:t>
-      </w:r>
-      <w:proofErr w:type="spellStart"/>
-      <w:r>
-        <w:rPr>
-          <w:rFonts w:ascii="Times New Roman" w:hAnsi="Times New Roman" w:cs="Times New Roman"/>
-          <w:sz w:val="28"/>
-          <w:szCs w:val="28"/>
-        </w:rPr>
-        <w:t>các</w:t>
-      </w:r>
-      <w:proofErr w:type="spellEnd"/>
-      <w:r>
-        <w:rPr>
-          <w:rFonts w:ascii="Times New Roman" w:hAnsi="Times New Roman" w:cs="Times New Roman"/>
-          <w:sz w:val="28"/>
-          <w:szCs w:val="28"/>
-        </w:rPr>
-        <w:t xml:space="preserve"> </w:t>
-      </w:r>
-      <w:proofErr w:type="spellStart"/>
-      <w:r>
-        <w:rPr>
-          <w:rFonts w:ascii="Times New Roman" w:hAnsi="Times New Roman" w:cs="Times New Roman"/>
-          <w:sz w:val="28"/>
-          <w:szCs w:val="28"/>
-        </w:rPr>
-        <w:t>cấp</w:t>
-      </w:r>
-      <w:proofErr w:type="spellEnd"/>
-      <w:r>
-        <w:rPr>
-          <w:rFonts w:ascii="Times New Roman" w:hAnsi="Times New Roman" w:cs="Times New Roman"/>
-          <w:sz w:val="28"/>
-          <w:szCs w:val="28"/>
-        </w:rPr>
-        <w:t xml:space="preserve"> </w:t>
-      </w:r>
-      <w:proofErr w:type="spellStart"/>
-      <w:r>
-        <w:rPr>
-          <w:rFonts w:ascii="Times New Roman" w:hAnsi="Times New Roman" w:cs="Times New Roman"/>
-          <w:sz w:val="28"/>
-          <w:szCs w:val="28"/>
-        </w:rPr>
-        <w:t>độ</w:t>
-      </w:r>
-      <w:proofErr w:type="spellEnd"/>
-      <w:r>
-        <w:rPr>
-          <w:rFonts w:ascii="Times New Roman" w:hAnsi="Times New Roman" w:cs="Times New Roman"/>
-          <w:sz w:val="28"/>
-          <w:szCs w:val="28"/>
-        </w:rPr>
-        <w:t xml:space="preserve"> </w:t>
+        <w:t xml:space="preserve">Phân biệt các cấp độ </w:t>
       </w:r>
       <w:proofErr w:type="gramStart"/>
       <w:r>
@@ -346,34 +82,14 @@
           <w:szCs w:val="28"/>
         </w:rPr>
       </w:pPr>
-      <w:proofErr w:type="spellStart"/>
       <w:r>
         <w:rPr>
           <w:rFonts w:ascii="Times New Roman" w:hAnsi="Times New Roman" w:cs="Times New Roman"/>
           <w:sz w:val="28"/>
           <w:szCs w:val="28"/>
         </w:rPr>
-        <w:t>Phân</w:t>
+        <w:t>Phân biệt</w:t>
       </w:r>
-      <w:proofErr w:type="spellEnd"/>
-      <w:r>
-        <w:rPr>
-          <w:rFonts w:ascii="Times New Roman" w:hAnsi="Times New Roman" w:cs="Times New Roman"/>
-          <w:sz w:val="28"/>
-          <w:szCs w:val="28"/>
-        </w:rPr>
-        <w:t xml:space="preserve"> </w:t>
-      </w:r>
-      <w:proofErr w:type="spellStart"/>
-      <w:r>
-        <w:rPr>
-          <w:rFonts w:ascii="Times New Roman" w:hAnsi="Times New Roman" w:cs="Times New Roman"/>
-          <w:sz w:val="28"/>
-          <w:szCs w:val="28"/>
-        </w:rPr>
-        <w:t>biệt</w:t>
-      </w:r>
-      <w:proofErr w:type="spellEnd"/>
       <w:r>
         <w:rPr>
           <w:rFonts w:ascii="Times New Roman" w:hAnsi="Times New Roman" w:cs="Times New Roman"/>
@@ -390,25 +106,7 @@
           <w:sz w:val="28"/>
           <w:szCs w:val="28"/>
         </w:rPr>
-        <w:t xml:space="preserve">Merge </w:t>
-      </w:r>
-      <w:proofErr w:type="spellStart"/>
-      <w:r>
-        <w:rPr>
-          <w:rFonts w:ascii="Times New Roman" w:hAnsi="Times New Roman" w:cs="Times New Roman"/>
-          <w:sz w:val="28"/>
-          <w:szCs w:val="28"/>
-        </w:rPr>
-        <w:t>và</w:t>
-      </w:r>
-      <w:proofErr w:type="spellEnd"/>
-      <w:r>
-        <w:rPr>
-          <w:rFonts w:ascii="Times New Roman" w:hAnsi="Times New Roman" w:cs="Times New Roman"/>
-          <w:sz w:val="28"/>
-          <w:szCs w:val="28"/>
-        </w:rPr>
-        <w:t xml:space="preserve"> </w:t>
+        <w:t xml:space="preserve">Merge và </w:t>
       </w:r>
       <w:proofErr w:type="gramStart"/>
       <w:r>
@@ -434,59 +132,13 @@
           <w:szCs w:val="28"/>
         </w:rPr>
       </w:pPr>
-      <w:proofErr w:type="spellStart"/>
       <w:r>
         <w:rPr>
           <w:rFonts w:ascii="Times New Roman" w:hAnsi="Times New Roman" w:cs="Times New Roman"/>
           <w:sz w:val="28"/>
           <w:szCs w:val="28"/>
         </w:rPr>
-        <w:t>Phân</w:t>
-      </w:r>
-      <w:proofErr w:type="spellEnd"/>
-      <w:r>
-        <w:rPr>
-          <w:rFonts w:ascii="Times New Roman" w:hAnsi="Times New Roman" w:cs="Times New Roman"/>
-          <w:sz w:val="28"/>
-          <w:szCs w:val="28"/>
-        </w:rPr>
-        <w:t xml:space="preserve"> </w:t>
-      </w:r>
-      <w:proofErr w:type="spellStart"/>
-      <w:r>
-        <w:rPr>
-          <w:rFonts w:ascii="Times New Roman" w:hAnsi="Times New Roman" w:cs="Times New Roman"/>
-          <w:sz w:val="28"/>
-          <w:szCs w:val="28"/>
-        </w:rPr>
-        <w:t>biệt</w:t>
-      </w:r>
-      <w:proofErr w:type="spellEnd"/>
-      <w:r>
-        <w:rPr>
-          <w:rFonts w:ascii="Times New Roman" w:hAnsi="Times New Roman" w:cs="Times New Roman"/>
-          <w:sz w:val="28"/>
-          <w:szCs w:val="28"/>
-        </w:rPr>
-        <w:t xml:space="preserve"> pull </w:t>
-      </w:r>
-      <w:proofErr w:type="spellStart"/>
-      <w:r>
-        <w:rPr>
-          <w:rFonts w:ascii="Times New Roman" w:hAnsi="Times New Roman" w:cs="Times New Roman"/>
-          <w:sz w:val="28"/>
-          <w:szCs w:val="28"/>
-        </w:rPr>
-        <w:t>và</w:t>
-      </w:r>
-      <w:proofErr w:type="spellEnd"/>
-      <w:r>
-        <w:rPr>
-          <w:rFonts w:ascii="Times New Roman" w:hAnsi="Times New Roman" w:cs="Times New Roman"/>
-          <w:sz w:val="28"/>
-          <w:szCs w:val="28"/>
-        </w:rPr>
-        <w:t xml:space="preserve"> fetch</w:t>
+        <w:t>Phân biệt pull và fetch</w:t>
       </w:r>
       <w:r>
         <w:rPr>
@@ -511,207 +163,8 @@
           <w:sz w:val="28"/>
           <w:szCs w:val="28"/>
         </w:rPr>
-        <w:t xml:space="preserve">Pull </w:t>
+        <w:t xml:space="preserve">Pull là lấy dữ liệu về, fetch là xem có gì mới trên repo </w:t>
       </w:r>
-      <w:proofErr w:type="spellStart"/>
-      <w:r>
-        <w:rPr>
-          <w:rFonts w:ascii="Times New Roman" w:hAnsi="Times New Roman" w:cs="Times New Roman"/>
-          <w:sz w:val="28"/>
-          <w:szCs w:val="28"/>
-        </w:rPr>
-        <w:t>là</w:t>
-      </w:r>
-      <w:proofErr w:type="spellEnd"/>
-      <w:r>
-        <w:rPr>
-          <w:rFonts w:ascii="Times New Roman" w:hAnsi="Times New Roman" w:cs="Times New Roman"/>
-          <w:sz w:val="28"/>
-          <w:szCs w:val="28"/>
-        </w:rPr>
-        <w:t xml:space="preserve"> </w:t>
-      </w:r>
-      <w:proofErr w:type="spellStart"/>
-      <w:r>
-        <w:rPr>
-          <w:rFonts w:ascii="Times New Roman" w:hAnsi="Times New Roman" w:cs="Times New Roman"/>
-          <w:sz w:val="28"/>
-          <w:szCs w:val="28"/>
-        </w:rPr>
-        <w:t>lấy</w:t>
-      </w:r>
-      <w:proofErr w:type="spellEnd"/>
-      <w:r>
-        <w:rPr>
-          <w:rFonts w:ascii="Times New Roman" w:hAnsi="Times New Roman" w:cs="Times New Roman"/>
-          <w:sz w:val="28"/>
-          <w:szCs w:val="28"/>
-        </w:rPr>
-        <w:t xml:space="preserve"> </w:t>
-      </w:r>
-      <w:proofErr w:type="spellStart"/>
-      <w:r>
-        <w:rPr>
-          <w:rFonts w:ascii="Times New Roman" w:hAnsi="Times New Roman" w:cs="Times New Roman"/>
-          <w:sz w:val="28"/>
-          <w:szCs w:val="28"/>
-        </w:rPr>
-        <w:t>dữ</w:t>
-      </w:r>
-      <w:proofErr w:type="spellEnd"/>
-      <w:r>
-        <w:rPr>
-          <w:rFonts w:ascii="Times New Roman" w:hAnsi="Times New Roman" w:cs="Times New Roman"/>
-          <w:sz w:val="28"/>
-          <w:szCs w:val="28"/>
-        </w:rPr>
-        <w:t xml:space="preserve"> </w:t>
-      </w:r>
-      <w:proofErr w:type="spellStart"/>
-      <w:r>
-        <w:rPr>
-          <w:rFonts w:ascii="Times New Roman" w:hAnsi="Times New Roman" w:cs="Times New Roman"/>
-          <w:sz w:val="28"/>
-          <w:szCs w:val="28"/>
-        </w:rPr>
-        <w:t>liệu</w:t>
-      </w:r>
-      <w:proofErr w:type="spellEnd"/>
-      <w:r>
-        <w:rPr>
-          <w:rFonts w:ascii="Times New Roman" w:hAnsi="Times New Roman" w:cs="Times New Roman"/>
-          <w:sz w:val="28"/>
-          <w:szCs w:val="28"/>
-        </w:rPr>
-        <w:t xml:space="preserve"> </w:t>
-      </w:r>
-      <w:proofErr w:type="spellStart"/>
-      <w:r>
-        <w:rPr>
-          <w:rFonts w:ascii="Times New Roman" w:hAnsi="Times New Roman" w:cs="Times New Roman"/>
-          <w:sz w:val="28"/>
-          <w:szCs w:val="28"/>
-        </w:rPr>
-        <w:t>về</w:t>
-      </w:r>
-      <w:proofErr w:type="spellEnd"/>
-      <w:r>
-        <w:rPr>
-          <w:rFonts w:ascii="Times New Roman" w:hAnsi="Times New Roman" w:cs="Times New Roman"/>
-          <w:sz w:val="28"/>
-          <w:szCs w:val="28"/>
-        </w:rPr>
-        <w:t xml:space="preserve">, fetch </w:t>
-      </w:r>
-      <w:proofErr w:type="spellStart"/>
-      <w:r>
-        <w:rPr>
-          <w:rFonts w:ascii="Times New Roman" w:hAnsi="Times New Roman" w:cs="Times New Roman"/>
-          <w:sz w:val="28"/>
-          <w:szCs w:val="28"/>
-        </w:rPr>
-        <w:t>là</w:t>
-      </w:r>
-      <w:proofErr w:type="spellEnd"/>
-      <w:r>
-        <w:rPr>
-          <w:rFonts w:ascii="Times New Roman" w:hAnsi="Times New Roman" w:cs="Times New Roman"/>
-          <w:sz w:val="28"/>
-          <w:szCs w:val="28"/>
-        </w:rPr>
-        <w:t xml:space="preserve"> </w:t>
-      </w:r>
-      <w:proofErr w:type="spellStart"/>
-      <w:r>
-        <w:rPr>
-          <w:rFonts w:ascii="Times New Roman" w:hAnsi="Times New Roman" w:cs="Times New Roman"/>
-          <w:sz w:val="28"/>
-          <w:szCs w:val="28"/>
-        </w:rPr>
-        <w:t>xem</w:t>
-      </w:r>
-      <w:proofErr w:type="spellEnd"/>
-      <w:r>
-        <w:rPr>
-          <w:rFonts w:ascii="Times New Roman" w:hAnsi="Times New Roman" w:cs="Times New Roman"/>
-          <w:sz w:val="28"/>
-          <w:szCs w:val="28"/>
-        </w:rPr>
-        <w:t xml:space="preserve"> </w:t>
-      </w:r>
-      <w:proofErr w:type="spellStart"/>
-      <w:r>
-        <w:rPr>
-          <w:rFonts w:ascii="Times New Roman" w:hAnsi="Times New Roman" w:cs="Times New Roman"/>
-          <w:sz w:val="28"/>
-          <w:szCs w:val="28"/>
-        </w:rPr>
-        <w:t>có</w:t>
-      </w:r>
-      <w:proofErr w:type="spellEnd"/>
-      <w:r>
-        <w:rPr>
-          <w:rFonts w:ascii="Times New Roman" w:hAnsi="Times New Roman" w:cs="Times New Roman"/>
-          <w:sz w:val="28"/>
-          <w:szCs w:val="28"/>
-        </w:rPr>
-        <w:t xml:space="preserve"> </w:t>
-      </w:r>
-      <w:proofErr w:type="spellStart"/>
-      <w:r>
-        <w:rPr>
-          <w:rFonts w:ascii="Times New Roman" w:hAnsi="Times New Roman" w:cs="Times New Roman"/>
-          <w:sz w:val="28"/>
-          <w:szCs w:val="28"/>
-        </w:rPr>
-        <w:t>gì</w:t>
-      </w:r>
-      <w:proofErr w:type="spellEnd"/>
-      <w:r>
-        <w:rPr>
-          <w:rFonts w:ascii="Times New Roman" w:hAnsi="Times New Roman" w:cs="Times New Roman"/>
-          <w:sz w:val="28"/>
-          <w:szCs w:val="28"/>
-        </w:rPr>
-        <w:t xml:space="preserve"> </w:t>
-      </w:r>
-      <w:proofErr w:type="spellStart"/>
-      <w:r>
-        <w:rPr>
-          <w:rFonts w:ascii="Times New Roman" w:hAnsi="Times New Roman" w:cs="Times New Roman"/>
-          <w:sz w:val="28"/>
-          <w:szCs w:val="28"/>
-        </w:rPr>
-        <w:t>mới</w:t>
-      </w:r>
-      <w:proofErr w:type="spellEnd"/>
-      <w:r>
-        <w:rPr>
-          <w:rFonts w:ascii="Times New Roman" w:hAnsi="Times New Roman" w:cs="Times New Roman"/>
-          <w:sz w:val="28"/>
-          <w:szCs w:val="28"/>
-        </w:rPr>
-        <w:t xml:space="preserve"> </w:t>
-      </w:r>
-      <w:proofErr w:type="spellStart"/>
-      <w:r>
-        <w:rPr>
-          <w:rFonts w:ascii="Times New Roman" w:hAnsi="Times New Roman" w:cs="Times New Roman"/>
-          <w:sz w:val="28"/>
-          <w:szCs w:val="28"/>
-        </w:rPr>
-        <w:t>trên</w:t>
-      </w:r>
-      <w:proofErr w:type="spellEnd"/>
-      <w:r>
-        <w:rPr>
-          <w:rFonts w:ascii="Times New Roman" w:hAnsi="Times New Roman" w:cs="Times New Roman"/>
-          <w:sz w:val="28"/>
-          <w:szCs w:val="28"/>
-        </w:rPr>
-        <w:t xml:space="preserve"> repo </w:t>
-      </w:r>
-      <w:proofErr w:type="spellStart"/>
       <w:proofErr w:type="gramStart"/>
       <w:r>
         <w:rPr>
@@ -721,7 +174,6 @@
         </w:rPr>
         <w:t>không</w:t>
       </w:r>
-      <w:proofErr w:type="spellEnd"/>
       <w:proofErr w:type="gramEnd"/>
     </w:p>
     <w:p>
@@ -735,6 +187,7 @@
       <w:r>
         <w:rPr>
           <w:rFonts w:ascii="Times New Roman" w:hAnsi="Times New Roman" w:cs="Times New Roman"/>
+          <w:noProof/>
           <w:sz w:val="28"/>
           <w:szCs w:val="28"/>
         </w:rPr>
@@ -786,6 +239,7 @@
       <w:r>
         <w:rPr>
           <w:rFonts w:ascii="Times New Roman" w:hAnsi="Times New Roman" w:cs="Times New Roman"/>
+          <w:noProof/>
           <w:sz w:val="28"/>
           <w:szCs w:val="28"/>
         </w:rPr>
@@ -846,16 +300,7 @@
           <w:sz w:val="28"/>
           <w:szCs w:val="28"/>
         </w:rPr>
-        <w:t xml:space="preserve">Cherry pick </w:t>
-      </w:r>
-      <w:proofErr w:type="spellStart"/>
-      <w:r>
-        <w:rPr>
-          <w:rFonts w:ascii="Times New Roman" w:hAnsi="Times New Roman" w:cs="Times New Roman"/>
-          <w:sz w:val="28"/>
-          <w:szCs w:val="28"/>
-        </w:rPr>
-        <w:t>d</w:t>
+        <w:t>Cherry pick d</w:t>
       </w:r>
       <w:r>
         <w:rPr>
@@ -871,70 +316,7 @@
           <w:sz w:val="28"/>
           <w:szCs w:val="28"/>
         </w:rPr>
-        <w:t>ng</w:t>
-      </w:r>
-      <w:proofErr w:type="spellEnd"/>
-      <w:r>
-        <w:rPr>
-          <w:rFonts w:ascii="Times New Roman" w:hAnsi="Times New Roman" w:cs="Times New Roman"/>
-          <w:sz w:val="28"/>
-          <w:szCs w:val="28"/>
-        </w:rPr>
-        <w:t xml:space="preserve"> </w:t>
-      </w:r>
-      <w:proofErr w:type="spellStart"/>
-      <w:r>
-        <w:rPr>
-          <w:rFonts w:ascii="Times New Roman" w:hAnsi="Times New Roman" w:cs="Times New Roman"/>
-          <w:sz w:val="28"/>
-          <w:szCs w:val="28"/>
-        </w:rPr>
-        <w:t>để</w:t>
-      </w:r>
-      <w:proofErr w:type="spellEnd"/>
-      <w:r>
-        <w:rPr>
-          <w:rFonts w:ascii="Times New Roman" w:hAnsi="Times New Roman" w:cs="Times New Roman"/>
-          <w:sz w:val="28"/>
-          <w:szCs w:val="28"/>
-        </w:rPr>
-        <w:t xml:space="preserve"> </w:t>
-      </w:r>
-      <w:proofErr w:type="spellStart"/>
-      <w:r>
-        <w:rPr>
-          <w:rFonts w:ascii="Times New Roman" w:hAnsi="Times New Roman" w:cs="Times New Roman"/>
-          <w:sz w:val="28"/>
-          <w:szCs w:val="28"/>
-        </w:rPr>
-        <w:t>làm</w:t>
-      </w:r>
-      <w:proofErr w:type="spellEnd"/>
-      <w:r>
-        <w:rPr>
-          <w:rFonts w:ascii="Times New Roman" w:hAnsi="Times New Roman" w:cs="Times New Roman"/>
-          <w:sz w:val="28"/>
-          <w:szCs w:val="28"/>
-        </w:rPr>
-        <w:t xml:space="preserve"> </w:t>
-      </w:r>
-      <w:proofErr w:type="spellStart"/>
-      <w:r>
-        <w:rPr>
-          <w:rFonts w:ascii="Times New Roman" w:hAnsi="Times New Roman" w:cs="Times New Roman"/>
-          <w:sz w:val="28"/>
-          <w:szCs w:val="28"/>
-        </w:rPr>
-        <w:t>gì</w:t>
-      </w:r>
-      <w:proofErr w:type="spellEnd"/>
-      <w:r>
-        <w:rPr>
-          <w:rFonts w:ascii="Times New Roman" w:hAnsi="Times New Roman" w:cs="Times New Roman"/>
-          <w:sz w:val="28"/>
-          <w:szCs w:val="28"/>
-        </w:rPr>
-        <w:t>?</w:t>
+        <w:t>ng để làm gì?</w:t>
       </w:r>
       <w:r>
         <w:rPr>
@@ -942,97 +324,7 @@
           <w:sz w:val="28"/>
           <w:szCs w:val="28"/>
         </w:rPr>
-        <w:t xml:space="preserve"> </w:t>
-      </w:r>
-      <w:proofErr w:type="spellStart"/>
-      <w:r>
-        <w:rPr>
-          <w:rFonts w:ascii="Times New Roman" w:hAnsi="Times New Roman" w:cs="Times New Roman"/>
-          <w:sz w:val="28"/>
-          <w:szCs w:val="28"/>
-        </w:rPr>
-        <w:t>Cách</w:t>
-      </w:r>
-      <w:proofErr w:type="spellEnd"/>
-      <w:r>
-        <w:rPr>
-          <w:rFonts w:ascii="Times New Roman" w:hAnsi="Times New Roman" w:cs="Times New Roman"/>
-          <w:sz w:val="28"/>
-          <w:szCs w:val="28"/>
-        </w:rPr>
-        <w:t xml:space="preserve"> </w:t>
-      </w:r>
-      <w:proofErr w:type="spellStart"/>
-      <w:r>
-        <w:rPr>
-          <w:rFonts w:ascii="Times New Roman" w:hAnsi="Times New Roman" w:cs="Times New Roman"/>
-          <w:sz w:val="28"/>
-          <w:szCs w:val="28"/>
-        </w:rPr>
-        <w:t>dùng</w:t>
-      </w:r>
-      <w:proofErr w:type="spellEnd"/>
-      <w:r>
-        <w:rPr>
-          <w:rFonts w:ascii="Times New Roman" w:hAnsi="Times New Roman" w:cs="Times New Roman"/>
-          <w:sz w:val="28"/>
-          <w:szCs w:val="28"/>
-        </w:rPr>
-        <w:t xml:space="preserve"> </w:t>
-      </w:r>
-      <w:proofErr w:type="spellStart"/>
-      <w:r>
-        <w:rPr>
-          <w:rFonts w:ascii="Times New Roman" w:hAnsi="Times New Roman" w:cs="Times New Roman"/>
-          <w:sz w:val="28"/>
-          <w:szCs w:val="28"/>
-        </w:rPr>
-        <w:t>như</w:t>
-      </w:r>
-      <w:proofErr w:type="spellEnd"/>
-      <w:r>
-        <w:rPr>
-          <w:rFonts w:ascii="Times New Roman" w:hAnsi="Times New Roman" w:cs="Times New Roman"/>
-          <w:sz w:val="28"/>
-          <w:szCs w:val="28"/>
-        </w:rPr>
-        <w:t xml:space="preserve"> </w:t>
-      </w:r>
-      <w:proofErr w:type="spellStart"/>
-      <w:r>
-        <w:rPr>
-          <w:rFonts w:ascii="Times New Roman" w:hAnsi="Times New Roman" w:cs="Times New Roman"/>
-          <w:sz w:val="28"/>
-          <w:szCs w:val="28"/>
-        </w:rPr>
-        <w:t>thế</w:t>
-      </w:r>
-      <w:proofErr w:type="spellEnd"/>
-      <w:r>
-        <w:rPr>
-          <w:rFonts w:ascii="Times New Roman" w:hAnsi="Times New Roman" w:cs="Times New Roman"/>
-          <w:sz w:val="28"/>
-          <w:szCs w:val="28"/>
-        </w:rPr>
-        <w:t xml:space="preserve"> </w:t>
-      </w:r>
-      <w:proofErr w:type="spellStart"/>
-      <w:r>
-        <w:rPr>
-          <w:rFonts w:ascii="Times New Roman" w:hAnsi="Times New Roman" w:cs="Times New Roman"/>
-          <w:sz w:val="28"/>
-          <w:szCs w:val="28"/>
-        </w:rPr>
-        <w:t>nào</w:t>
-      </w:r>
-      <w:proofErr w:type="spellEnd"/>
-      <w:r>
-        <w:rPr>
-          <w:rFonts w:ascii="Times New Roman" w:hAnsi="Times New Roman" w:cs="Times New Roman"/>
-          <w:sz w:val="28"/>
-          <w:szCs w:val="28"/>
-        </w:rPr>
-        <w:t>?</w:t>
+        <w:t xml:space="preserve"> Cách dùng như thế nào?</w:t>
       </w:r>
     </w:p>
     <w:p>
@@ -1048,77 +340,13 @@
           <w:szCs w:val="28"/>
         </w:rPr>
       </w:pPr>
-      <w:proofErr w:type="spellStart"/>
       <w:r>
         <w:rPr>
           <w:rFonts w:ascii="Times New Roman" w:hAnsi="Times New Roman" w:cs="Times New Roman"/>
           <w:sz w:val="28"/>
           <w:szCs w:val="28"/>
         </w:rPr>
-        <w:t>Hướng</w:t>
-      </w:r>
-      <w:proofErr w:type="spellEnd"/>
-      <w:r>
-        <w:rPr>
-          <w:rFonts w:ascii="Times New Roman" w:hAnsi="Times New Roman" w:cs="Times New Roman"/>
-          <w:sz w:val="28"/>
-          <w:szCs w:val="28"/>
-        </w:rPr>
-        <w:t xml:space="preserve"> </w:t>
-      </w:r>
-      <w:proofErr w:type="spellStart"/>
-      <w:r>
-        <w:rPr>
-          <w:rFonts w:ascii="Times New Roman" w:hAnsi="Times New Roman" w:cs="Times New Roman"/>
-          <w:sz w:val="28"/>
-          <w:szCs w:val="28"/>
-        </w:rPr>
-        <w:t>dẫn</w:t>
-      </w:r>
-      <w:proofErr w:type="spellEnd"/>
-      <w:r>
-        <w:rPr>
-          <w:rFonts w:ascii="Times New Roman" w:hAnsi="Times New Roman" w:cs="Times New Roman"/>
-          <w:sz w:val="28"/>
-          <w:szCs w:val="28"/>
-        </w:rPr>
-        <w:t xml:space="preserve"> </w:t>
-      </w:r>
-      <w:proofErr w:type="spellStart"/>
-      <w:r>
-        <w:rPr>
-          <w:rFonts w:ascii="Times New Roman" w:hAnsi="Times New Roman" w:cs="Times New Roman"/>
-          <w:sz w:val="28"/>
-          <w:szCs w:val="28"/>
-        </w:rPr>
-        <w:t>sử</w:t>
-      </w:r>
-      <w:proofErr w:type="spellEnd"/>
-      <w:r>
-        <w:rPr>
-          <w:rFonts w:ascii="Times New Roman" w:hAnsi="Times New Roman" w:cs="Times New Roman"/>
-          <w:sz w:val="28"/>
-          <w:szCs w:val="28"/>
-        </w:rPr>
-        <w:t xml:space="preserve"> </w:t>
-      </w:r>
-      <w:proofErr w:type="spellStart"/>
-      <w:r>
-        <w:rPr>
-          <w:rFonts w:ascii="Times New Roman" w:hAnsi="Times New Roman" w:cs="Times New Roman"/>
-          <w:sz w:val="28"/>
-          <w:szCs w:val="28"/>
-        </w:rPr>
-        <w:t>dụng</w:t>
-      </w:r>
-      <w:proofErr w:type="spellEnd"/>
-      <w:r>
-        <w:rPr>
-          <w:rFonts w:ascii="Times New Roman" w:hAnsi="Times New Roman" w:cs="Times New Roman"/>
-          <w:sz w:val="28"/>
-          <w:szCs w:val="28"/>
-        </w:rPr>
-        <w:t xml:space="preserve"> stash</w:t>
+        <w:t>Hướng dẫn sử dụng stash</w:t>
       </w:r>
     </w:p>
     <w:p>
@@ -1140,151 +368,7 @@
           <w:sz w:val="28"/>
           <w:szCs w:val="28"/>
         </w:rPr>
-        <w:t xml:space="preserve">Git tag dung </w:t>
-      </w:r>
-      <w:proofErr w:type="spellStart"/>
-      <w:r>
-        <w:rPr>
-          <w:rFonts w:ascii="Times New Roman" w:hAnsi="Times New Roman" w:cs="Times New Roman"/>
-          <w:sz w:val="28"/>
-          <w:szCs w:val="28"/>
-        </w:rPr>
-        <w:t>để</w:t>
-      </w:r>
-      <w:proofErr w:type="spellEnd"/>
-      <w:r>
-        <w:rPr>
-          <w:rFonts w:ascii="Times New Roman" w:hAnsi="Times New Roman" w:cs="Times New Roman"/>
-          <w:sz w:val="28"/>
-          <w:szCs w:val="28"/>
-        </w:rPr>
-        <w:t xml:space="preserve"> </w:t>
-      </w:r>
-      <w:proofErr w:type="spellStart"/>
-      <w:r>
-        <w:rPr>
-          <w:rFonts w:ascii="Times New Roman" w:hAnsi="Times New Roman" w:cs="Times New Roman"/>
-          <w:sz w:val="28"/>
-          <w:szCs w:val="28"/>
-        </w:rPr>
-        <w:t>làm</w:t>
-      </w:r>
-      <w:proofErr w:type="spellEnd"/>
-      <w:r>
-        <w:rPr>
-          <w:rFonts w:ascii="Times New Roman" w:hAnsi="Times New Roman" w:cs="Times New Roman"/>
-          <w:sz w:val="28"/>
-          <w:szCs w:val="28"/>
-        </w:rPr>
-        <w:t xml:space="preserve"> </w:t>
-      </w:r>
-      <w:proofErr w:type="spellStart"/>
-      <w:r>
-        <w:rPr>
-          <w:rFonts w:ascii="Times New Roman" w:hAnsi="Times New Roman" w:cs="Times New Roman"/>
-          <w:sz w:val="28"/>
-          <w:szCs w:val="28"/>
-        </w:rPr>
-        <w:t>gì</w:t>
-      </w:r>
-      <w:proofErr w:type="spellEnd"/>
-      <w:r>
-        <w:rPr>
-          <w:rFonts w:ascii="Times New Roman" w:hAnsi="Times New Roman" w:cs="Times New Roman"/>
-          <w:sz w:val="28"/>
-          <w:szCs w:val="28"/>
-        </w:rPr>
-        <w:t xml:space="preserve">? </w:t>
-      </w:r>
-      <w:proofErr w:type="spellStart"/>
-      <w:r>
-        <w:rPr>
-          <w:rFonts w:ascii="Times New Roman" w:hAnsi="Times New Roman" w:cs="Times New Roman"/>
-          <w:sz w:val="28"/>
-          <w:szCs w:val="28"/>
-        </w:rPr>
-        <w:t>Cách</w:t>
-      </w:r>
-      <w:proofErr w:type="spellEnd"/>
-      <w:r>
-        <w:rPr>
-          <w:rFonts w:ascii="Times New Roman" w:hAnsi="Times New Roman" w:cs="Times New Roman"/>
-          <w:sz w:val="28"/>
-          <w:szCs w:val="28"/>
-        </w:rPr>
-        <w:t xml:space="preserve"> </w:t>
-      </w:r>
-      <w:proofErr w:type="spellStart"/>
-      <w:r>
-        <w:rPr>
-          <w:rFonts w:ascii="Times New Roman" w:hAnsi="Times New Roman" w:cs="Times New Roman"/>
-          <w:sz w:val="28"/>
-          <w:szCs w:val="28"/>
-        </w:rPr>
-        <w:t>dùng</w:t>
-      </w:r>
-      <w:proofErr w:type="spellEnd"/>
-      <w:r>
-        <w:rPr>
-          <w:rFonts w:ascii="Times New Roman" w:hAnsi="Times New Roman" w:cs="Times New Roman"/>
-          <w:sz w:val="28"/>
-          <w:szCs w:val="28"/>
-        </w:rPr>
-        <w:t xml:space="preserve"> </w:t>
-      </w:r>
-      <w:proofErr w:type="spellStart"/>
-      <w:r>
-        <w:rPr>
-          <w:rFonts w:ascii="Times New Roman" w:hAnsi="Times New Roman" w:cs="Times New Roman"/>
-          <w:sz w:val="28"/>
-          <w:szCs w:val="28"/>
-        </w:rPr>
-        <w:t>như</w:t>
-      </w:r>
-      <w:proofErr w:type="spellEnd"/>
-      <w:r>
-        <w:rPr>
-          <w:rFonts w:ascii="Times New Roman" w:hAnsi="Times New Roman" w:cs="Times New Roman"/>
-          <w:sz w:val="28"/>
-          <w:szCs w:val="28"/>
-        </w:rPr>
-        <w:t xml:space="preserve"> </w:t>
-      </w:r>
-      <w:proofErr w:type="spellStart"/>
-      <w:r>
-        <w:rPr>
-          <w:rFonts w:ascii="Times New Roman" w:hAnsi="Times New Roman" w:cs="Times New Roman"/>
-          <w:sz w:val="28"/>
-          <w:szCs w:val="28"/>
-        </w:rPr>
-        <w:t>thế</w:t>
-      </w:r>
-      <w:proofErr w:type="spellEnd"/>
-      <w:r>
-        <w:rPr>
-          <w:rFonts w:ascii="Times New Roman" w:hAnsi="Times New Roman" w:cs="Times New Roman"/>
-          <w:sz w:val="28"/>
-          <w:szCs w:val="28"/>
-        </w:rPr>
-        <w:t xml:space="preserve"> </w:t>
-      </w:r>
-      <w:proofErr w:type="spellStart"/>
-      <w:r>
-        <w:rPr>
-          <w:rFonts w:ascii="Times New Roman" w:hAnsi="Times New Roman" w:cs="Times New Roman"/>
-          <w:sz w:val="28"/>
-          <w:szCs w:val="28"/>
-        </w:rPr>
-        <w:t>nào</w:t>
-      </w:r>
-      <w:proofErr w:type="spellEnd"/>
-      <w:r>
-        <w:rPr>
-          <w:rFonts w:ascii="Times New Roman" w:hAnsi="Times New Roman" w:cs="Times New Roman"/>
-          <w:sz w:val="28"/>
-          <w:szCs w:val="28"/>
-        </w:rPr>
-        <w:t>?</w:t>
+        <w:t>Git tag dung để làm gì? Cách dùng như thế nào?</w:t>
       </w:r>
       <w:r>
         <w:rPr>
@@ -1309,117 +393,8 @@
           <w:sz w:val="28"/>
           <w:szCs w:val="28"/>
         </w:rPr>
-        <w:t xml:space="preserve">Git tag </w:t>
+        <w:t xml:space="preserve">Git tag giúp đánh dấu các mốc commit quan </w:t>
       </w:r>
-      <w:proofErr w:type="spellStart"/>
-      <w:r>
-        <w:rPr>
-          <w:rFonts w:ascii="Times New Roman" w:hAnsi="Times New Roman" w:cs="Times New Roman"/>
-          <w:sz w:val="28"/>
-          <w:szCs w:val="28"/>
-        </w:rPr>
-        <w:t>giúp</w:t>
-      </w:r>
-      <w:proofErr w:type="spellEnd"/>
-      <w:r>
-        <w:rPr>
-          <w:rFonts w:ascii="Times New Roman" w:hAnsi="Times New Roman" w:cs="Times New Roman"/>
-          <w:sz w:val="28"/>
-          <w:szCs w:val="28"/>
-        </w:rPr>
-        <w:t xml:space="preserve"> </w:t>
-      </w:r>
-      <w:proofErr w:type="spellStart"/>
-      <w:r>
-        <w:rPr>
-          <w:rFonts w:ascii="Times New Roman" w:hAnsi="Times New Roman" w:cs="Times New Roman"/>
-          <w:sz w:val="28"/>
-          <w:szCs w:val="28"/>
-        </w:rPr>
-        <w:t>đánh</w:t>
-      </w:r>
-      <w:proofErr w:type="spellEnd"/>
-      <w:r>
-        <w:rPr>
-          <w:rFonts w:ascii="Times New Roman" w:hAnsi="Times New Roman" w:cs="Times New Roman"/>
-          <w:sz w:val="28"/>
-          <w:szCs w:val="28"/>
-        </w:rPr>
-        <w:t xml:space="preserve"> </w:t>
-      </w:r>
-      <w:proofErr w:type="spellStart"/>
-      <w:r>
-        <w:rPr>
-          <w:rFonts w:ascii="Times New Roman" w:hAnsi="Times New Roman" w:cs="Times New Roman"/>
-          <w:sz w:val="28"/>
-          <w:szCs w:val="28"/>
-        </w:rPr>
-        <w:t>dấu</w:t>
-      </w:r>
-      <w:proofErr w:type="spellEnd"/>
-      <w:r>
-        <w:rPr>
-          <w:rFonts w:ascii="Times New Roman" w:hAnsi="Times New Roman" w:cs="Times New Roman"/>
-          <w:sz w:val="28"/>
-          <w:szCs w:val="28"/>
-        </w:rPr>
-        <w:t xml:space="preserve"> </w:t>
-      </w:r>
-      <w:proofErr w:type="spellStart"/>
-      <w:r>
-        <w:rPr>
-          <w:rFonts w:ascii="Times New Roman" w:hAnsi="Times New Roman" w:cs="Times New Roman"/>
-          <w:sz w:val="28"/>
-          <w:szCs w:val="28"/>
-        </w:rPr>
-        <w:t>các</w:t>
-      </w:r>
-      <w:proofErr w:type="spellEnd"/>
-      <w:r>
-        <w:rPr>
-          <w:rFonts w:ascii="Times New Roman" w:hAnsi="Times New Roman" w:cs="Times New Roman"/>
-          <w:sz w:val="28"/>
-          <w:szCs w:val="28"/>
-        </w:rPr>
-        <w:t xml:space="preserve"> </w:t>
-      </w:r>
-      <w:proofErr w:type="spellStart"/>
-      <w:r>
-        <w:rPr>
-          <w:rFonts w:ascii="Times New Roman" w:hAnsi="Times New Roman" w:cs="Times New Roman"/>
-          <w:sz w:val="28"/>
-          <w:szCs w:val="28"/>
-        </w:rPr>
-        <w:t>mốc</w:t>
-      </w:r>
-      <w:proofErr w:type="spellEnd"/>
-      <w:r>
-        <w:rPr>
-          <w:rFonts w:ascii="Times New Roman" w:hAnsi="Times New Roman" w:cs="Times New Roman"/>
-          <w:sz w:val="28"/>
-          <w:szCs w:val="28"/>
-        </w:rPr>
-        <w:t xml:space="preserve"> commit </w:t>
-      </w:r>
-      <w:proofErr w:type="spellStart"/>
-      <w:r>
-        <w:rPr>
-          <w:rFonts w:ascii="Times New Roman" w:hAnsi="Times New Roman" w:cs="Times New Roman"/>
-          <w:sz w:val="28"/>
-          <w:szCs w:val="28"/>
-        </w:rPr>
-        <w:t>quan</w:t>
-      </w:r>
-      <w:proofErr w:type="spellEnd"/>
-      <w:r>
-        <w:rPr>
-          <w:rFonts w:ascii="Times New Roman" w:hAnsi="Times New Roman" w:cs="Times New Roman"/>
-          <w:sz w:val="28"/>
-          <w:szCs w:val="28"/>
-        </w:rPr>
-        <w:t xml:space="preserve"> </w:t>
-      </w:r>
-      <w:proofErr w:type="spellStart"/>
       <w:proofErr w:type="gramStart"/>
       <w:r>
         <w:rPr>
@@ -1427,16 +402,7 @@
           <w:sz w:val="28"/>
           <w:szCs w:val="28"/>
         </w:rPr>
-        <w:t>trọng</w:t>
-      </w:r>
-      <w:proofErr w:type="spellEnd"/>
-      <w:r>
-        <w:rPr>
-          <w:rFonts w:ascii="Times New Roman" w:hAnsi="Times New Roman" w:cs="Times New Roman"/>
-          <w:sz w:val="28"/>
-          <w:szCs w:val="28"/>
-        </w:rPr>
-        <w:t xml:space="preserve"> ,</w:t>
+        <w:t>trọng ,</w:t>
       </w:r>
       <w:proofErr w:type="gramEnd"/>
       <w:r>
@@ -1445,234 +411,8 @@
           <w:sz w:val="28"/>
           <w:szCs w:val="28"/>
         </w:rPr>
-        <w:t xml:space="preserve"> </w:t>
+        <w:t xml:space="preserve"> giúp lập trình viên dễ nhận biết và tìm kiếm dễ dàng hơn</w:t>
       </w:r>
-      <w:proofErr w:type="spellStart"/>
-      <w:r>
-        <w:rPr>
-          <w:rFonts w:ascii="Times New Roman" w:hAnsi="Times New Roman" w:cs="Times New Roman"/>
-          <w:sz w:val="28"/>
-          <w:szCs w:val="28"/>
-        </w:rPr>
-        <w:t>giúp</w:t>
-      </w:r>
-      <w:proofErr w:type="spellEnd"/>
-      <w:r>
-        <w:rPr>
-          <w:rFonts w:ascii="Times New Roman" w:hAnsi="Times New Roman" w:cs="Times New Roman"/>
-          <w:sz w:val="28"/>
-          <w:szCs w:val="28"/>
-        </w:rPr>
-        <w:t xml:space="preserve"> </w:t>
-      </w:r>
-      <w:proofErr w:type="spellStart"/>
-      <w:r>
-        <w:rPr>
-          <w:rFonts w:ascii="Times New Roman" w:hAnsi="Times New Roman" w:cs="Times New Roman"/>
-          <w:sz w:val="28"/>
-          <w:szCs w:val="28"/>
-        </w:rPr>
-        <w:t>lập</w:t>
-      </w:r>
-      <w:proofErr w:type="spellEnd"/>
-      <w:r>
-        <w:rPr>
-          <w:rFonts w:ascii="Times New Roman" w:hAnsi="Times New Roman" w:cs="Times New Roman"/>
-          <w:sz w:val="28"/>
-          <w:szCs w:val="28"/>
-        </w:rPr>
-        <w:t xml:space="preserve"> </w:t>
-      </w:r>
-      <w:proofErr w:type="spellStart"/>
-      <w:r>
-        <w:rPr>
-          <w:rFonts w:ascii="Times New Roman" w:hAnsi="Times New Roman" w:cs="Times New Roman"/>
-          <w:sz w:val="28"/>
-          <w:szCs w:val="28"/>
-        </w:rPr>
-        <w:t>trình</w:t>
-      </w:r>
-      <w:proofErr w:type="spellEnd"/>
-      <w:r>
-        <w:rPr>
-          <w:rFonts w:ascii="Times New Roman" w:hAnsi="Times New Roman" w:cs="Times New Roman"/>
-          <w:sz w:val="28"/>
-          <w:szCs w:val="28"/>
-        </w:rPr>
-        <w:t xml:space="preserve"> </w:t>
-      </w:r>
-      <w:proofErr w:type="spellStart"/>
-      <w:r>
-        <w:rPr>
-          <w:rFonts w:ascii="Times New Roman" w:hAnsi="Times New Roman" w:cs="Times New Roman"/>
-          <w:sz w:val="28"/>
-          <w:szCs w:val="28"/>
-        </w:rPr>
-        <w:t>viên</w:t>
-      </w:r>
-      <w:proofErr w:type="spellEnd"/>
-      <w:r>
-        <w:rPr>
-          <w:rFonts w:ascii="Times New Roman" w:hAnsi="Times New Roman" w:cs="Times New Roman"/>
-          <w:sz w:val="28"/>
-          <w:szCs w:val="28"/>
-        </w:rPr>
-        <w:t xml:space="preserve"> </w:t>
-      </w:r>
-      <w:proofErr w:type="spellStart"/>
-      <w:r>
-        <w:rPr>
-          <w:rFonts w:ascii="Times New Roman" w:hAnsi="Times New Roman" w:cs="Times New Roman"/>
-          <w:sz w:val="28"/>
-          <w:szCs w:val="28"/>
-        </w:rPr>
-        <w:t>dễ</w:t>
-      </w:r>
-      <w:proofErr w:type="spellEnd"/>
-      <w:r>
-        <w:rPr>
-          <w:rFonts w:ascii="Times New Roman" w:hAnsi="Times New Roman" w:cs="Times New Roman"/>
-          <w:sz w:val="28"/>
-          <w:szCs w:val="28"/>
-        </w:rPr>
-        <w:t xml:space="preserve"> </w:t>
-      </w:r>
-      <w:proofErr w:type="spellStart"/>
-      <w:r>
-        <w:rPr>
-          <w:rFonts w:ascii="Times New Roman" w:hAnsi="Times New Roman" w:cs="Times New Roman"/>
-          <w:sz w:val="28"/>
-          <w:szCs w:val="28"/>
-        </w:rPr>
-        <w:t>nhận</w:t>
-      </w:r>
-      <w:proofErr w:type="spellEnd"/>
-      <w:r>
-        <w:rPr>
-          <w:rFonts w:ascii="Times New Roman" w:hAnsi="Times New Roman" w:cs="Times New Roman"/>
-          <w:sz w:val="28"/>
-          <w:szCs w:val="28"/>
-        </w:rPr>
-        <w:t xml:space="preserve"> </w:t>
-      </w:r>
-      <w:proofErr w:type="spellStart"/>
-      <w:r>
-        <w:rPr>
-          <w:rFonts w:ascii="Times New Roman" w:hAnsi="Times New Roman" w:cs="Times New Roman"/>
-          <w:sz w:val="28"/>
-          <w:szCs w:val="28"/>
-        </w:rPr>
-        <w:t>biết</w:t>
-      </w:r>
-      <w:proofErr w:type="spellEnd"/>
-      <w:r>
-        <w:rPr>
-          <w:rFonts w:ascii="Times New Roman" w:hAnsi="Times New Roman" w:cs="Times New Roman"/>
-          <w:sz w:val="28"/>
-          <w:szCs w:val="28"/>
-        </w:rPr>
-        <w:t xml:space="preserve"> </w:t>
-      </w:r>
-      <w:proofErr w:type="spellStart"/>
-      <w:r>
-        <w:rPr>
-          <w:rFonts w:ascii="Times New Roman" w:hAnsi="Times New Roman" w:cs="Times New Roman"/>
-          <w:sz w:val="28"/>
-          <w:szCs w:val="28"/>
-        </w:rPr>
-        <w:t>và</w:t>
-      </w:r>
-      <w:proofErr w:type="spellEnd"/>
-      <w:r>
-        <w:rPr>
-          <w:rFonts w:ascii="Times New Roman" w:hAnsi="Times New Roman" w:cs="Times New Roman"/>
-          <w:sz w:val="28"/>
-          <w:szCs w:val="28"/>
-        </w:rPr>
-        <w:t xml:space="preserve"> </w:t>
-      </w:r>
-      <w:proofErr w:type="spellStart"/>
-      <w:r>
-        <w:rPr>
-          <w:rFonts w:ascii="Times New Roman" w:hAnsi="Times New Roman" w:cs="Times New Roman"/>
-          <w:sz w:val="28"/>
-          <w:szCs w:val="28"/>
-        </w:rPr>
-        <w:t>tìm</w:t>
-      </w:r>
-      <w:proofErr w:type="spellEnd"/>
-      <w:r>
-        <w:rPr>
-          <w:rFonts w:ascii="Times New Roman" w:hAnsi="Times New Roman" w:cs="Times New Roman"/>
-          <w:sz w:val="28"/>
-          <w:szCs w:val="28"/>
-        </w:rPr>
-        <w:t xml:space="preserve"> </w:t>
-      </w:r>
-      <w:proofErr w:type="spellStart"/>
-      <w:r>
-        <w:rPr>
-          <w:rFonts w:ascii="Times New Roman" w:hAnsi="Times New Roman" w:cs="Times New Roman"/>
-          <w:sz w:val="28"/>
-          <w:szCs w:val="28"/>
-        </w:rPr>
-        <w:t>kiếm</w:t>
-      </w:r>
-      <w:proofErr w:type="spellEnd"/>
-      <w:r>
-        <w:rPr>
-          <w:rFonts w:ascii="Times New Roman" w:hAnsi="Times New Roman" w:cs="Times New Roman"/>
-          <w:sz w:val="28"/>
-          <w:szCs w:val="28"/>
-        </w:rPr>
-        <w:t xml:space="preserve"> </w:t>
-      </w:r>
-      <w:proofErr w:type="spellStart"/>
-      <w:r>
-        <w:rPr>
-          <w:rFonts w:ascii="Times New Roman" w:hAnsi="Times New Roman" w:cs="Times New Roman"/>
-          <w:sz w:val="28"/>
-          <w:szCs w:val="28"/>
-        </w:rPr>
-        <w:t>dễ</w:t>
-      </w:r>
-      <w:proofErr w:type="spellEnd"/>
-      <w:r>
-        <w:rPr>
-          <w:rFonts w:ascii="Times New Roman" w:hAnsi="Times New Roman" w:cs="Times New Roman"/>
-          <w:sz w:val="28"/>
-          <w:szCs w:val="28"/>
-        </w:rPr>
-        <w:t xml:space="preserve"> </w:t>
-      </w:r>
-      <w:proofErr w:type="spellStart"/>
-      <w:r>
-        <w:rPr>
-          <w:rFonts w:ascii="Times New Roman" w:hAnsi="Times New Roman" w:cs="Times New Roman"/>
-          <w:sz w:val="28"/>
-          <w:szCs w:val="28"/>
-        </w:rPr>
-        <w:t>dàng</w:t>
-      </w:r>
-      <w:proofErr w:type="spellEnd"/>
-      <w:r>
-        <w:rPr>
-          <w:rFonts w:ascii="Times New Roman" w:hAnsi="Times New Roman" w:cs="Times New Roman"/>
-          <w:sz w:val="28"/>
-          <w:szCs w:val="28"/>
-        </w:rPr>
-        <w:t xml:space="preserve"> </w:t>
-      </w:r>
-      <w:proofErr w:type="spellStart"/>
-      <w:r>
-        <w:rPr>
-          <w:rFonts w:ascii="Times New Roman" w:hAnsi="Times New Roman" w:cs="Times New Roman"/>
-          <w:sz w:val="28"/>
-          <w:szCs w:val="28"/>
-        </w:rPr>
-        <w:t>hơn</w:t>
-      </w:r>
-      <w:proofErr w:type="spellEnd"/>
     </w:p>
     <w:p>
       <w:pPr>
@@ -1682,52 +422,14 @@
           <w:shd w:val="clear" w:color="auto" w:fill="FFFFFF"/>
         </w:rPr>
       </w:pPr>
-      <w:proofErr w:type="spellStart"/>
       <w:r>
         <w:rPr>
           <w:rFonts w:ascii="Times New Roman" w:hAnsi="Times New Roman" w:cs="Times New Roman"/>
           <w:sz w:val="28"/>
           <w:szCs w:val="28"/>
         </w:rPr>
-        <w:t>Có</w:t>
+        <w:t>Có 2 loại tag :</w:t>
       </w:r>
-      <w:proofErr w:type="spellEnd"/>
-      <w:r>
-        <w:rPr>
-          <w:rFonts w:ascii="Times New Roman" w:hAnsi="Times New Roman" w:cs="Times New Roman"/>
-          <w:sz w:val="28"/>
-          <w:szCs w:val="28"/>
-        </w:rPr>
-        <w:t xml:space="preserve"> 2 </w:t>
-      </w:r>
-      <w:proofErr w:type="spellStart"/>
-      <w:r>
-        <w:rPr>
-          <w:rFonts w:ascii="Times New Roman" w:hAnsi="Times New Roman" w:cs="Times New Roman"/>
-          <w:sz w:val="28"/>
-          <w:szCs w:val="28"/>
-        </w:rPr>
-        <w:t>loại</w:t>
-      </w:r>
-      <w:proofErr w:type="spellEnd"/>
-      <w:r>
-        <w:rPr>
-          <w:rFonts w:ascii="Times New Roman" w:hAnsi="Times New Roman" w:cs="Times New Roman"/>
-          <w:sz w:val="28"/>
-          <w:szCs w:val="28"/>
-        </w:rPr>
-        <w:t xml:space="preserve"> </w:t>
-      </w:r>
-      <w:proofErr w:type="gramStart"/>
-      <w:r>
-        <w:rPr>
-          <w:rFonts w:ascii="Times New Roman" w:hAnsi="Times New Roman" w:cs="Times New Roman"/>
-          <w:sz w:val="28"/>
-          <w:szCs w:val="28"/>
-        </w:rPr>
-        <w:t>tag :</w:t>
-      </w:r>
-      <w:proofErr w:type="gramEnd"/>
       <w:r>
         <w:rPr>
           <w:rFonts w:ascii="Times New Roman" w:hAnsi="Times New Roman" w:cs="Times New Roman"/>
@@ -1742,7 +444,7 @@
           <w:color w:val="0A0A0A"/>
           <w:shd w:val="clear" w:color="auto" w:fill="FFFFFF"/>
         </w:rPr>
-        <w:t>Lightweight </w:t>
+        <w:t>Lightweight tag</w:t>
       </w:r>
       <w:r>
         <w:rPr>
@@ -1750,23 +452,7 @@
           <w:color w:val="0A0A0A"/>
           <w:shd w:val="clear" w:color="auto" w:fill="FFFFFF"/>
         </w:rPr>
-        <w:t>tag</w:t>
-      </w:r>
-      <w:r>
-        <w:rPr>
-          <w:rFonts w:ascii="Roboto" w:hAnsi="Roboto"/>
-          <w:color w:val="0A0A0A"/>
-          <w:shd w:val="clear" w:color="auto" w:fill="FFFFFF"/>
-        </w:rPr>
-        <w:t xml:space="preserve">, </w:t>
-      </w:r>
-      <w:r>
-        <w:rPr>
-          <w:rFonts w:ascii="Roboto" w:hAnsi="Roboto"/>
-          <w:color w:val="0A0A0A"/>
-          <w:shd w:val="clear" w:color="auto" w:fill="FFFFFF"/>
-        </w:rPr>
-        <w:t>Annotated Tag</w:t>
+        <w:t>, Annotated Tag</w:t>
       </w:r>
     </w:p>
     <w:p>
@@ -1780,6 +466,7 @@
       <w:r>
         <w:rPr>
           <w:rFonts w:ascii="Times New Roman" w:hAnsi="Times New Roman" w:cs="Times New Roman"/>
+          <w:noProof/>
           <w:sz w:val="28"/>
           <w:szCs w:val="28"/>
         </w:rPr>
@@ -1832,6 +519,7 @@
       <w:r>
         <w:rPr>
           <w:rFonts w:ascii="Times New Roman" w:hAnsi="Times New Roman" w:cs="Times New Roman"/>
+          <w:noProof/>
           <w:sz w:val="28"/>
           <w:szCs w:val="28"/>
         </w:rPr>
@@ -1885,59 +573,13 @@
           <w:szCs w:val="28"/>
         </w:rPr>
       </w:pPr>
-      <w:proofErr w:type="spellStart"/>
       <w:r>
         <w:rPr>
           <w:rFonts w:ascii="Times New Roman" w:hAnsi="Times New Roman" w:cs="Times New Roman"/>
           <w:sz w:val="28"/>
           <w:szCs w:val="28"/>
         </w:rPr>
-        <w:t>Phân</w:t>
-      </w:r>
-      <w:proofErr w:type="spellEnd"/>
-      <w:r>
-        <w:rPr>
-          <w:rFonts w:ascii="Times New Roman" w:hAnsi="Times New Roman" w:cs="Times New Roman"/>
-          <w:sz w:val="28"/>
-          <w:szCs w:val="28"/>
-        </w:rPr>
-        <w:t xml:space="preserve"> </w:t>
-      </w:r>
-      <w:proofErr w:type="spellStart"/>
-      <w:r>
-        <w:rPr>
-          <w:rFonts w:ascii="Times New Roman" w:hAnsi="Times New Roman" w:cs="Times New Roman"/>
-          <w:sz w:val="28"/>
-          <w:szCs w:val="28"/>
-        </w:rPr>
-        <w:t>biệt</w:t>
-      </w:r>
-      <w:proofErr w:type="spellEnd"/>
-      <w:r>
-        <w:rPr>
-          <w:rFonts w:ascii="Times New Roman" w:hAnsi="Times New Roman" w:cs="Times New Roman"/>
-          <w:sz w:val="28"/>
-          <w:szCs w:val="28"/>
-        </w:rPr>
-        <w:t xml:space="preserve"> revert </w:t>
-      </w:r>
-      <w:proofErr w:type="spellStart"/>
-      <w:r>
-        <w:rPr>
-          <w:rFonts w:ascii="Times New Roman" w:hAnsi="Times New Roman" w:cs="Times New Roman"/>
-          <w:sz w:val="28"/>
-          <w:szCs w:val="28"/>
-        </w:rPr>
-        <w:t>với</w:t>
-      </w:r>
-      <w:proofErr w:type="spellEnd"/>
-      <w:r>
-        <w:rPr>
-          <w:rFonts w:ascii="Times New Roman" w:hAnsi="Times New Roman" w:cs="Times New Roman"/>
-          <w:sz w:val="28"/>
-          <w:szCs w:val="28"/>
-        </w:rPr>
-        <w:t xml:space="preserve"> reset</w:t>
+        <w:t>Phân biệt revert với reset</w:t>
       </w:r>
       <w:r>
         <w:rPr>
@@ -1962,216 +604,8 @@
           <w:sz w:val="28"/>
           <w:szCs w:val="28"/>
         </w:rPr>
-        <w:t xml:space="preserve">Revert </w:t>
+        <w:t>Revert là tạo commit với tất cả dữ liệu từ commit mà mình muốn revert</w:t>
       </w:r>
-      <w:proofErr w:type="spellStart"/>
-      <w:r>
-        <w:rPr>
-          <w:rFonts w:ascii="Times New Roman" w:hAnsi="Times New Roman" w:cs="Times New Roman"/>
-          <w:sz w:val="28"/>
-          <w:szCs w:val="28"/>
-        </w:rPr>
-        <w:t>là</w:t>
-      </w:r>
-      <w:proofErr w:type="spellEnd"/>
-      <w:r>
-        <w:rPr>
-          <w:rFonts w:ascii="Times New Roman" w:hAnsi="Times New Roman" w:cs="Times New Roman"/>
-          <w:sz w:val="28"/>
-          <w:szCs w:val="28"/>
-        </w:rPr>
-        <w:t xml:space="preserve"> </w:t>
-      </w:r>
-      <w:proofErr w:type="spellStart"/>
-      <w:r>
-        <w:rPr>
-          <w:rFonts w:ascii="Times New Roman" w:hAnsi="Times New Roman" w:cs="Times New Roman"/>
-          <w:sz w:val="28"/>
-          <w:szCs w:val="28"/>
-        </w:rPr>
-        <w:t>tạo</w:t>
-      </w:r>
-      <w:proofErr w:type="spellEnd"/>
-      <w:r>
-        <w:rPr>
-          <w:rFonts w:ascii="Times New Roman" w:hAnsi="Times New Roman" w:cs="Times New Roman"/>
-          <w:sz w:val="28"/>
-          <w:szCs w:val="28"/>
-        </w:rPr>
-        <w:t xml:space="preserve"> commit </w:t>
-      </w:r>
-      <w:proofErr w:type="spellStart"/>
-      <w:r>
-        <w:rPr>
-          <w:rFonts w:ascii="Times New Roman" w:hAnsi="Times New Roman" w:cs="Times New Roman"/>
-          <w:sz w:val="28"/>
-          <w:szCs w:val="28"/>
-        </w:rPr>
-        <w:t>với</w:t>
-      </w:r>
-      <w:proofErr w:type="spellEnd"/>
-      <w:r>
-        <w:rPr>
-          <w:rFonts w:ascii="Times New Roman" w:hAnsi="Times New Roman" w:cs="Times New Roman"/>
-          <w:sz w:val="28"/>
-          <w:szCs w:val="28"/>
-        </w:rPr>
-        <w:t xml:space="preserve"> </w:t>
-      </w:r>
-      <w:proofErr w:type="spellStart"/>
-      <w:r>
-        <w:rPr>
-          <w:rFonts w:ascii="Times New Roman" w:hAnsi="Times New Roman" w:cs="Times New Roman"/>
-          <w:sz w:val="28"/>
-          <w:szCs w:val="28"/>
-        </w:rPr>
-        <w:t>tất</w:t>
-      </w:r>
-      <w:proofErr w:type="spellEnd"/>
-      <w:r>
-        <w:rPr>
-          <w:rFonts w:ascii="Times New Roman" w:hAnsi="Times New Roman" w:cs="Times New Roman"/>
-          <w:sz w:val="28"/>
-          <w:szCs w:val="28"/>
-        </w:rPr>
-        <w:t xml:space="preserve"> </w:t>
-      </w:r>
-      <w:proofErr w:type="spellStart"/>
-      <w:r>
-        <w:rPr>
-          <w:rFonts w:ascii="Times New Roman" w:hAnsi="Times New Roman" w:cs="Times New Roman"/>
-          <w:sz w:val="28"/>
-          <w:szCs w:val="28"/>
-        </w:rPr>
-        <w:t>cả</w:t>
-      </w:r>
-      <w:proofErr w:type="spellEnd"/>
-      <w:r>
-        <w:rPr>
-          <w:rFonts w:ascii="Times New Roman" w:hAnsi="Times New Roman" w:cs="Times New Roman"/>
-          <w:sz w:val="28"/>
-          <w:szCs w:val="28"/>
-        </w:rPr>
-        <w:t xml:space="preserve"> </w:t>
-      </w:r>
-      <w:proofErr w:type="spellStart"/>
-      <w:r>
-        <w:rPr>
-          <w:rFonts w:ascii="Times New Roman" w:hAnsi="Times New Roman" w:cs="Times New Roman"/>
-          <w:sz w:val="28"/>
-          <w:szCs w:val="28"/>
-        </w:rPr>
-        <w:t>dữ</w:t>
-      </w:r>
-      <w:proofErr w:type="spellEnd"/>
-      <w:r>
-        <w:rPr>
-          <w:rFonts w:ascii="Times New Roman" w:hAnsi="Times New Roman" w:cs="Times New Roman"/>
-          <w:sz w:val="28"/>
-          <w:szCs w:val="28"/>
-        </w:rPr>
-        <w:t xml:space="preserve"> </w:t>
-      </w:r>
-      <w:proofErr w:type="spellStart"/>
-      <w:r>
-        <w:rPr>
-          <w:rFonts w:ascii="Times New Roman" w:hAnsi="Times New Roman" w:cs="Times New Roman"/>
-          <w:sz w:val="28"/>
-          <w:szCs w:val="28"/>
-        </w:rPr>
-        <w:t>liệu</w:t>
-      </w:r>
-      <w:proofErr w:type="spellEnd"/>
-      <w:r>
-        <w:rPr>
-          <w:rFonts w:ascii="Times New Roman" w:hAnsi="Times New Roman" w:cs="Times New Roman"/>
-          <w:sz w:val="28"/>
-          <w:szCs w:val="28"/>
-        </w:rPr>
-        <w:t xml:space="preserve"> </w:t>
-      </w:r>
-      <w:proofErr w:type="spellStart"/>
-      <w:r>
-        <w:rPr>
-          <w:rFonts w:ascii="Times New Roman" w:hAnsi="Times New Roman" w:cs="Times New Roman"/>
-          <w:sz w:val="28"/>
-          <w:szCs w:val="28"/>
-        </w:rPr>
-        <w:t>từ</w:t>
-      </w:r>
-      <w:proofErr w:type="spellEnd"/>
-      <w:r>
-        <w:rPr>
-          <w:rFonts w:ascii="Times New Roman" w:hAnsi="Times New Roman" w:cs="Times New Roman"/>
-          <w:sz w:val="28"/>
-          <w:szCs w:val="28"/>
-        </w:rPr>
-        <w:t xml:space="preserve"> commit </w:t>
-      </w:r>
-      <w:proofErr w:type="spellStart"/>
-      <w:r>
-        <w:rPr>
-          <w:rFonts w:ascii="Times New Roman" w:hAnsi="Times New Roman" w:cs="Times New Roman"/>
-          <w:sz w:val="28"/>
-          <w:szCs w:val="28"/>
-        </w:rPr>
-        <w:t>mà</w:t>
-      </w:r>
-      <w:proofErr w:type="spellEnd"/>
-      <w:r>
-        <w:rPr>
-          <w:rFonts w:ascii="Times New Roman" w:hAnsi="Times New Roman" w:cs="Times New Roman"/>
-          <w:sz w:val="28"/>
-          <w:szCs w:val="28"/>
-        </w:rPr>
-        <w:t xml:space="preserve"> </w:t>
-      </w:r>
-      <w:proofErr w:type="spellStart"/>
-      <w:r>
-        <w:rPr>
-          <w:rFonts w:ascii="Times New Roman" w:hAnsi="Times New Roman" w:cs="Times New Roman"/>
-          <w:sz w:val="28"/>
-          <w:szCs w:val="28"/>
-        </w:rPr>
-        <w:t>mình</w:t>
-      </w:r>
-      <w:proofErr w:type="spellEnd"/>
-      <w:r>
-        <w:rPr>
-          <w:rFonts w:ascii="Times New Roman" w:hAnsi="Times New Roman" w:cs="Times New Roman"/>
-          <w:sz w:val="28"/>
-          <w:szCs w:val="28"/>
-        </w:rPr>
-        <w:t xml:space="preserve"> </w:t>
-      </w:r>
-      <w:proofErr w:type="spellStart"/>
-      <w:r>
-        <w:rPr>
-          <w:rFonts w:ascii="Times New Roman" w:hAnsi="Times New Roman" w:cs="Times New Roman"/>
-          <w:sz w:val="28"/>
-          <w:szCs w:val="28"/>
-        </w:rPr>
-        <w:t>muốn</w:t>
-      </w:r>
-      <w:proofErr w:type="spellEnd"/>
-      <w:r>
-        <w:rPr>
-          <w:rFonts w:ascii="Times New Roman" w:hAnsi="Times New Roman" w:cs="Times New Roman"/>
-          <w:sz w:val="28"/>
-          <w:szCs w:val="28"/>
-        </w:rPr>
-        <w:t xml:space="preserve"> </w:t>
-      </w:r>
-      <w:proofErr w:type="gramStart"/>
-      <w:r>
-        <w:rPr>
-          <w:rFonts w:ascii="Times New Roman" w:hAnsi="Times New Roman" w:cs="Times New Roman"/>
-          <w:sz w:val="28"/>
-          <w:szCs w:val="28"/>
-        </w:rPr>
-        <w:t>revert</w:t>
-      </w:r>
-      <w:proofErr w:type="gramEnd"/>
     </w:p>
     <w:p>
       <w:pPr>
@@ -2187,92 +621,8 @@
           <w:sz w:val="28"/>
           <w:szCs w:val="28"/>
         </w:rPr>
-        <w:t xml:space="preserve">Reset </w:t>
+        <w:t>Reset là quay trở về commit đó luôn</w:t>
       </w:r>
-      <w:proofErr w:type="spellStart"/>
-      <w:r>
-        <w:rPr>
-          <w:rFonts w:ascii="Times New Roman" w:hAnsi="Times New Roman" w:cs="Times New Roman"/>
-          <w:sz w:val="28"/>
-          <w:szCs w:val="28"/>
-        </w:rPr>
-        <w:t>là</w:t>
-      </w:r>
-      <w:proofErr w:type="spellEnd"/>
-      <w:r>
-        <w:rPr>
-          <w:rFonts w:ascii="Times New Roman" w:hAnsi="Times New Roman" w:cs="Times New Roman"/>
-          <w:sz w:val="28"/>
-          <w:szCs w:val="28"/>
-        </w:rPr>
-        <w:t xml:space="preserve"> quay </w:t>
-      </w:r>
-      <w:proofErr w:type="spellStart"/>
-      <w:r>
-        <w:rPr>
-          <w:rFonts w:ascii="Times New Roman" w:hAnsi="Times New Roman" w:cs="Times New Roman"/>
-          <w:sz w:val="28"/>
-          <w:szCs w:val="28"/>
-        </w:rPr>
-        <w:t>trở</w:t>
-      </w:r>
-      <w:proofErr w:type="spellEnd"/>
-      <w:r>
-        <w:rPr>
-          <w:rFonts w:ascii="Times New Roman" w:hAnsi="Times New Roman" w:cs="Times New Roman"/>
-          <w:sz w:val="28"/>
-          <w:szCs w:val="28"/>
-        </w:rPr>
-        <w:t xml:space="preserve"> </w:t>
-      </w:r>
-      <w:proofErr w:type="spellStart"/>
-      <w:r>
-        <w:rPr>
-          <w:rFonts w:ascii="Times New Roman" w:hAnsi="Times New Roman" w:cs="Times New Roman"/>
-          <w:sz w:val="28"/>
-          <w:szCs w:val="28"/>
-        </w:rPr>
-        <w:t>về</w:t>
-      </w:r>
-      <w:proofErr w:type="spellEnd"/>
-      <w:r>
-        <w:rPr>
-          <w:rFonts w:ascii="Times New Roman" w:hAnsi="Times New Roman" w:cs="Times New Roman"/>
-          <w:sz w:val="28"/>
-          <w:szCs w:val="28"/>
-        </w:rPr>
-        <w:t xml:space="preserve"> commit </w:t>
-      </w:r>
-      <w:proofErr w:type="spellStart"/>
-      <w:r>
-        <w:rPr>
-          <w:rFonts w:ascii="Times New Roman" w:hAnsi="Times New Roman" w:cs="Times New Roman"/>
-          <w:sz w:val="28"/>
-          <w:szCs w:val="28"/>
-        </w:rPr>
-        <w:t>đó</w:t>
-      </w:r>
-      <w:proofErr w:type="spellEnd"/>
-      <w:r>
-        <w:rPr>
-          <w:rFonts w:ascii="Times New Roman" w:hAnsi="Times New Roman" w:cs="Times New Roman"/>
-          <w:sz w:val="28"/>
-          <w:szCs w:val="28"/>
-        </w:rPr>
-        <w:t xml:space="preserve"> </w:t>
-      </w:r>
-      <w:proofErr w:type="spellStart"/>
-      <w:proofErr w:type="gramStart"/>
-      <w:r>
-        <w:rPr>
-          <w:rFonts w:ascii="Times New Roman" w:hAnsi="Times New Roman" w:cs="Times New Roman"/>
-          <w:sz w:val="28"/>
-          <w:szCs w:val="28"/>
-        </w:rPr>
-        <w:t>luôn</w:t>
-      </w:r>
-      <w:proofErr w:type="spellEnd"/>
-      <w:proofErr w:type="gramEnd"/>
     </w:p>
     <w:p>
       <w:pPr>
@@ -2282,6 +632,100 @@
           <w:szCs w:val="28"/>
         </w:rPr>
       </w:pPr>
+      <w:r>
+        <w:rPr>
+          <w:rFonts w:ascii="Times New Roman" w:hAnsi="Times New Roman" w:cs="Times New Roman"/>
+          <w:sz w:val="28"/>
+          <w:szCs w:val="28"/>
+        </w:rPr>
+        <w:lastRenderedPageBreak/>
+        <w:drawing>
+          <wp:inline distT="0" distB="0" distL="0" distR="0" wp14:anchorId="2D39AB41" wp14:editId="2386C1CE">
+            <wp:extent cx="5943600" cy="4660265"/>
+            <wp:effectExtent l="0" t="0" r="0" b="6985"/>
+            <wp:docPr id="1312709769" name="Picture 1"/>
+            <wp:cNvGraphicFramePr>
+              <a:graphicFrameLocks xmlns:a="http://schemas.openxmlformats.org/drawingml/2006/main" noChangeAspect="1"/>
+            </wp:cNvGraphicFramePr>
+            <a:graphic xmlns:a="http://schemas.openxmlformats.org/drawingml/2006/main">
+              <a:graphicData uri="http://schemas.openxmlformats.org/drawingml/2006/picture">
+                <pic:pic xmlns:pic="http://schemas.openxmlformats.org/drawingml/2006/picture">
+                  <pic:nvPicPr>
+                    <pic:cNvPr id="1312709769" name=""/>
+                    <pic:cNvPicPr/>
+                  </pic:nvPicPr>
+                  <pic:blipFill>
+                    <a:blip r:embed="rId9"/>
+                    <a:stretch>
+                      <a:fillRect/>
+                    </a:stretch>
+                  </pic:blipFill>
+                  <pic:spPr>
+                    <a:xfrm>
+                      <a:off x="0" y="0"/>
+                      <a:ext cx="5943600" cy="4660265"/>
+                    </a:xfrm>
+                    <a:prstGeom prst="rect">
+                      <a:avLst/>
+                    </a:prstGeom>
+                  </pic:spPr>
+                </pic:pic>
+              </a:graphicData>
+            </a:graphic>
+          </wp:inline>
+        </w:drawing>
+      </w:r>
+    </w:p>
+    <w:p>
+      <w:pPr>
+        <w:rPr>
+          <w:rFonts w:ascii="Times New Roman" w:hAnsi="Times New Roman" w:cs="Times New Roman"/>
+          <w:sz w:val="28"/>
+          <w:szCs w:val="28"/>
+        </w:rPr>
+      </w:pPr>
+      <w:r>
+        <w:rPr>
+          <w:rFonts w:ascii="Times New Roman" w:hAnsi="Times New Roman" w:cs="Times New Roman"/>
+          <w:sz w:val="28"/>
+          <w:szCs w:val="28"/>
+        </w:rPr>
+        <w:drawing>
+          <wp:inline distT="0" distB="0" distL="0" distR="0" wp14:anchorId="31B4C819" wp14:editId="447E2810">
+            <wp:extent cx="5943600" cy="1922145"/>
+            <wp:effectExtent l="0" t="0" r="0" b="1905"/>
+            <wp:docPr id="1321762481" name="Picture 1" descr="A screen shot of a computer code&#10;&#10;Description automatically generated"/>
+            <wp:cNvGraphicFramePr>
+              <a:graphicFrameLocks xmlns:a="http://schemas.openxmlformats.org/drawingml/2006/main" noChangeAspect="1"/>
+            </wp:cNvGraphicFramePr>
+            <a:graphic xmlns:a="http://schemas.openxmlformats.org/drawingml/2006/main">
+              <a:graphicData uri="http://schemas.openxmlformats.org/drawingml/2006/picture">
+                <pic:pic xmlns:pic="http://schemas.openxmlformats.org/drawingml/2006/picture">
+                  <pic:nvPicPr>
+                    <pic:cNvPr id="1321762481" name="Picture 1" descr="A screen shot of a computer code&#10;&#10;Description automatically generated"/>
+                    <pic:cNvPicPr/>
+                  </pic:nvPicPr>
+                  <pic:blipFill>
+                    <a:blip r:embed="rId10"/>
+                    <a:stretch>
+                      <a:fillRect/>
+                    </a:stretch>
+                  </pic:blipFill>
+                  <pic:spPr>
+                    <a:xfrm>
+                      <a:off x="0" y="0"/>
+                      <a:ext cx="5943600" cy="1922145"/>
+                    </a:xfrm>
+                    <a:prstGeom prst="rect">
+                      <a:avLst/>
+                    </a:prstGeom>
+                  </pic:spPr>
+                </pic:pic>
+              </a:graphicData>
+            </a:graphic>
+          </wp:inline>
+        </w:drawing>
+      </w:r>
     </w:p>
     <w:p>
       <w:pPr>
@@ -2296,77 +740,13 @@
           <w:szCs w:val="28"/>
         </w:rPr>
       </w:pPr>
-      <w:proofErr w:type="spellStart"/>
       <w:r>
         <w:rPr>
           <w:rFonts w:ascii="Times New Roman" w:hAnsi="Times New Roman" w:cs="Times New Roman"/>
           <w:sz w:val="28"/>
           <w:szCs w:val="28"/>
         </w:rPr>
-        <w:t>Hướng</w:t>
-      </w:r>
-      <w:proofErr w:type="spellEnd"/>
-      <w:r>
-        <w:rPr>
-          <w:rFonts w:ascii="Times New Roman" w:hAnsi="Times New Roman" w:cs="Times New Roman"/>
-          <w:sz w:val="28"/>
-          <w:szCs w:val="28"/>
-        </w:rPr>
-        <w:t xml:space="preserve"> </w:t>
-      </w:r>
-      <w:proofErr w:type="spellStart"/>
-      <w:r>
-        <w:rPr>
-          <w:rFonts w:ascii="Times New Roman" w:hAnsi="Times New Roman" w:cs="Times New Roman"/>
-          <w:sz w:val="28"/>
-          <w:szCs w:val="28"/>
-        </w:rPr>
-        <w:t>dẫn</w:t>
-      </w:r>
-      <w:proofErr w:type="spellEnd"/>
-      <w:r>
-        <w:rPr>
-          <w:rFonts w:ascii="Times New Roman" w:hAnsi="Times New Roman" w:cs="Times New Roman"/>
-          <w:sz w:val="28"/>
-          <w:szCs w:val="28"/>
-        </w:rPr>
-        <w:t xml:space="preserve"> </w:t>
-      </w:r>
-      <w:proofErr w:type="spellStart"/>
-      <w:r>
-        <w:rPr>
-          <w:rFonts w:ascii="Times New Roman" w:hAnsi="Times New Roman" w:cs="Times New Roman"/>
-          <w:sz w:val="28"/>
-          <w:szCs w:val="28"/>
-        </w:rPr>
-        <w:t>sử</w:t>
-      </w:r>
-      <w:proofErr w:type="spellEnd"/>
-      <w:r>
-        <w:rPr>
-          <w:rFonts w:ascii="Times New Roman" w:hAnsi="Times New Roman" w:cs="Times New Roman"/>
-          <w:sz w:val="28"/>
-          <w:szCs w:val="28"/>
-        </w:rPr>
-        <w:t xml:space="preserve"> </w:t>
-      </w:r>
-      <w:proofErr w:type="spellStart"/>
-      <w:r>
-        <w:rPr>
-          <w:rFonts w:ascii="Times New Roman" w:hAnsi="Times New Roman" w:cs="Times New Roman"/>
-          <w:sz w:val="28"/>
-          <w:szCs w:val="28"/>
-        </w:rPr>
-        <w:t>dụng</w:t>
-      </w:r>
-      <w:proofErr w:type="spellEnd"/>
-      <w:r>
-        <w:rPr>
-          <w:rFonts w:ascii="Times New Roman" w:hAnsi="Times New Roman" w:cs="Times New Roman"/>
-          <w:sz w:val="28"/>
-          <w:szCs w:val="28"/>
-        </w:rPr>
-        <w:t xml:space="preserve"> git diff</w:t>
+        <w:t>Hướng dẫn sử dụng git diff</w:t>
       </w:r>
     </w:p>
     <w:sectPr>

</xml_diff>

<commit_message>
Trung Nguyen Lam xong cau 2
</commit_message>
<xml_diff>
--- a/BT Git 2.docx
+++ b/BT Git 2.docx
@@ -1,6 +1,6 @@
 
 <file path=word/document.xml><?xml version="1.0" encoding="utf-8"?>
-<w:document xmlns:wpc="http://schemas.microsoft.com/office/word/2010/wordprocessingCanvas" xmlns:cx="http://schemas.microsoft.com/office/drawing/2014/chartex" xmlns:cx1="http://schemas.microsoft.com/office/drawing/2015/9/8/chartex" xmlns:cx2="http://schemas.microsoft.com/office/drawing/2015/10/21/chartex" xmlns:cx3="http://schemas.microsoft.com/office/drawing/2016/5/9/chartex" xmlns:cx4="http://schemas.microsoft.com/office/drawing/2016/5/10/chartex" xmlns:cx5="http://schemas.microsoft.com/office/drawing/2016/5/11/chartex" xmlns:cx6="http://schemas.microsoft.com/office/drawing/2016/5/12/chartex" xmlns:cx7="http://schemas.microsoft.com/office/drawing/2016/5/13/chartex" xmlns:cx8="http://schemas.microsoft.com/office/drawing/2016/5/14/chartex" xmlns:mc="http://schemas.openxmlformats.org/markup-compatibility/2006" xmlns:aink="http://schemas.microsoft.com/office/drawing/2016/ink" xmlns:am3d="http://schemas.microsoft.com/office/drawing/2017/model3d" xmlns:o="urn:schemas-microsoft-com:office:office" xmlns:oel="http://schemas.microsoft.com/office/2019/extlst" xmlns:r="http://schemas.openxmlformats.org/officeDocument/2006/relationships" xmlns:m="http://schemas.openxmlformats.org/officeDocument/2006/math" xmlns:v="urn:schemas-microsoft-com:vml" xmlns:wp14="http://schemas.microsoft.com/office/word/2010/wordprocessingDrawing" xmlns:wp="http://schemas.openxmlformats.org/drawingml/2006/wordprocessingDrawing" xmlns:w10="urn:schemas-microsoft-com:office:word" xmlns:w="http://schemas.openxmlformats.org/wordprocessingml/2006/main" xmlns:w14="http://schemas.microsoft.com/office/word/2010/wordml" xmlns:w15="http://schemas.microsoft.com/office/word/2012/wordml" xmlns:w16cex="http://schemas.microsoft.com/office/word/2018/wordml/cex" xmlns:w16cid="http://schemas.microsoft.com/office/word/2016/wordml/cid" xmlns:w16="http://schemas.microsoft.com/office/word/2018/wordml" xmlns:w16du="http://schemas.microsoft.com/office/word/2023/wordml/word16du" xmlns:w16sdtdh="http://schemas.microsoft.com/office/word/2020/wordml/sdtdatahash" xmlns:w16se="http://schemas.microsoft.com/office/word/2015/wordml/symex" xmlns:wpg="http://schemas.microsoft.com/office/word/2010/wordprocessingGroup" xmlns:wpi="http://schemas.microsoft.com/office/word/2010/wordprocessingInk" xmlns:wne="http://schemas.microsoft.com/office/word/2006/wordml" xmlns:wps="http://schemas.microsoft.com/office/word/2010/wordprocessingShape" mc:Ignorable="w14 w15 w16se w16cid w16 w16cex w16sdtdh wp14">
+<w:document xmlns:wpc="http://schemas.microsoft.com/office/word/2010/wordprocessingCanvas" xmlns:cx="http://schemas.microsoft.com/office/drawing/2014/chartex" xmlns:cx1="http://schemas.microsoft.com/office/drawing/2015/9/8/chartex" xmlns:cx2="http://schemas.microsoft.com/office/drawing/2015/10/21/chartex" xmlns:cx3="http://schemas.microsoft.com/office/drawing/2016/5/9/chartex" xmlns:cx4="http://schemas.microsoft.com/office/drawing/2016/5/10/chartex" xmlns:cx5="http://schemas.microsoft.com/office/drawing/2016/5/11/chartex" xmlns:cx6="http://schemas.microsoft.com/office/drawing/2016/5/12/chartex" xmlns:cx7="http://schemas.microsoft.com/office/drawing/2016/5/13/chartex" xmlns:cx8="http://schemas.microsoft.com/office/drawing/2016/5/14/chartex" xmlns:mc="http://schemas.openxmlformats.org/markup-compatibility/2006" xmlns:aink="http://schemas.microsoft.com/office/drawing/2016/ink" xmlns:am3d="http://schemas.microsoft.com/office/drawing/2017/model3d" xmlns:o="urn:schemas-microsoft-com:office:office" xmlns:r="http://schemas.openxmlformats.org/officeDocument/2006/relationships" xmlns:m="http://schemas.openxmlformats.org/officeDocument/2006/math" xmlns:v="urn:schemas-microsoft-com:vml" xmlns:wp14="http://schemas.microsoft.com/office/word/2010/wordprocessingDrawing" xmlns:wp="http://schemas.openxmlformats.org/drawingml/2006/wordprocessingDrawing" xmlns:w10="urn:schemas-microsoft-com:office:word" xmlns:w="http://schemas.openxmlformats.org/wordprocessingml/2006/main" xmlns:w14="http://schemas.microsoft.com/office/word/2010/wordml" xmlns:w15="http://schemas.microsoft.com/office/word/2012/wordml" xmlns:w16cid="http://schemas.microsoft.com/office/word/2016/wordml/cid" xmlns:w16se="http://schemas.microsoft.com/office/word/2015/wordml/symex" xmlns:wpg="http://schemas.microsoft.com/office/word/2010/wordprocessingGroup" xmlns:wpi="http://schemas.microsoft.com/office/word/2010/wordprocessingInk" xmlns:wne="http://schemas.microsoft.com/office/word/2006/wordml" xmlns:wps="http://schemas.microsoft.com/office/word/2010/wordprocessingShape" mc:Ignorable="w14 w15 w16se w16cid wp14">
   <w:body>
     <w:p>
       <w:pPr>
@@ -476,6 +476,208 @@
     <w:p>
       <w:pPr>
         <w:pStyle w:val="ListParagraph"/>
+        <w:rPr>
+          <w:rFonts w:ascii="Times New Roman" w:hAnsi="Times New Roman" w:cs="Times New Roman"/>
+          <w:sz w:val="28"/>
+          <w:szCs w:val="28"/>
+        </w:rPr>
+      </w:pPr>
+    </w:p>
+    <w:p>
+      <w:pPr>
+        <w:pStyle w:val="ListParagraph"/>
+        <w:rPr>
+          <w:rFonts w:ascii="Times New Roman" w:hAnsi="Times New Roman" w:cs="Times New Roman"/>
+          <w:sz w:val="28"/>
+          <w:szCs w:val="28"/>
+        </w:rPr>
+      </w:pPr>
+      <w:r>
+        <w:rPr>
+          <w:rFonts w:ascii="Times New Roman" w:hAnsi="Times New Roman" w:cs="Times New Roman"/>
+          <w:sz w:val="28"/>
+          <w:szCs w:val="28"/>
+        </w:rPr>
+        <w:t xml:space="preserve">- Merge: giữ nguyên lịch sử commit </w:t>
+      </w:r>
+      <w:r>
+        <w:rPr>
+          <w:rFonts w:ascii="Times New Roman" w:hAnsi="Times New Roman" w:cs="Times New Roman"/>
+          <w:sz w:val="28"/>
+          <w:szCs w:val="28"/>
+        </w:rPr>
+        <w:t>trong nhánh phụ</w:t>
+      </w:r>
+    </w:p>
+    <w:p>
+      <w:pPr>
+        <w:pStyle w:val="ListParagraph"/>
+        <w:rPr>
+          <w:rFonts w:ascii="Times New Roman" w:hAnsi="Times New Roman" w:cs="Times New Roman"/>
+          <w:sz w:val="28"/>
+          <w:szCs w:val="28"/>
+        </w:rPr>
+      </w:pPr>
+    </w:p>
+    <w:p>
+      <w:pPr>
+        <w:pStyle w:val="ListParagraph"/>
+        <w:rPr>
+          <w:rFonts w:ascii="Times New Roman" w:hAnsi="Times New Roman" w:cs="Times New Roman"/>
+          <w:sz w:val="28"/>
+          <w:szCs w:val="28"/>
+        </w:rPr>
+      </w:pPr>
+      <w:r>
+        <w:rPr>
+          <w:noProof/>
+        </w:rPr>
+        <w:drawing>
+          <wp:inline distT="0" distB="0" distL="0" distR="0" wp14:anchorId="201FE4AF" wp14:editId="782F78AA">
+            <wp:extent cx="5943600" cy="1295400"/>
+            <wp:effectExtent l="0" t="0" r="0" b="0"/>
+            <wp:docPr id="1" name="Picture 1"/>
+            <wp:cNvGraphicFramePr>
+              <a:graphicFrameLocks xmlns:a="http://schemas.openxmlformats.org/drawingml/2006/main" noChangeAspect="1"/>
+            </wp:cNvGraphicFramePr>
+            <a:graphic xmlns:a="http://schemas.openxmlformats.org/drawingml/2006/main">
+              <a:graphicData uri="http://schemas.openxmlformats.org/drawingml/2006/picture">
+                <pic:pic xmlns:pic="http://schemas.openxmlformats.org/drawingml/2006/picture">
+                  <pic:nvPicPr>
+                    <pic:cNvPr id="0" name="Picture 1"/>
+                    <pic:cNvPicPr>
+                      <a:picLocks noChangeAspect="1" noChangeArrowheads="1"/>
+                    </pic:cNvPicPr>
+                  </pic:nvPicPr>
+                  <pic:blipFill>
+                    <a:blip r:embed="rId9">
+                      <a:extLst>
+                        <a:ext uri="{28A0092B-C50C-407E-A947-70E740481C1C}">
+                          <a14:useLocalDpi xmlns:a14="http://schemas.microsoft.com/office/drawing/2010/main" val="0"/>
+                        </a:ext>
+                      </a:extLst>
+                    </a:blip>
+                    <a:srcRect/>
+                    <a:stretch>
+                      <a:fillRect/>
+                    </a:stretch>
+                  </pic:blipFill>
+                  <pic:spPr bwMode="auto">
+                    <a:xfrm>
+                      <a:off x="0" y="0"/>
+                      <a:ext cx="5943600" cy="1295400"/>
+                    </a:xfrm>
+                    <a:prstGeom prst="rect">
+                      <a:avLst/>
+                    </a:prstGeom>
+                    <a:noFill/>
+                    <a:ln>
+                      <a:noFill/>
+                    </a:ln>
+                  </pic:spPr>
+                </pic:pic>
+              </a:graphicData>
+            </a:graphic>
+          </wp:inline>
+        </w:drawing>
+      </w:r>
+    </w:p>
+    <w:p>
+      <w:pPr>
+        <w:pStyle w:val="ListParagraph"/>
+        <w:rPr>
+          <w:rFonts w:ascii="Times New Roman" w:hAnsi="Times New Roman" w:cs="Times New Roman"/>
+          <w:sz w:val="28"/>
+          <w:szCs w:val="28"/>
+        </w:rPr>
+      </w:pPr>
+    </w:p>
+    <w:p>
+      <w:pPr>
+        <w:pStyle w:val="ListParagraph"/>
+        <w:rPr>
+          <w:rFonts w:ascii="Times New Roman" w:hAnsi="Times New Roman" w:cs="Times New Roman"/>
+          <w:sz w:val="28"/>
+          <w:szCs w:val="28"/>
+        </w:rPr>
+      </w:pPr>
+      <w:r>
+        <w:rPr>
+          <w:rFonts w:ascii="Times New Roman" w:hAnsi="Times New Roman" w:cs="Times New Roman"/>
+          <w:sz w:val="28"/>
+          <w:szCs w:val="28"/>
+        </w:rPr>
+        <w:t>- Rebase: Gộp commit với nhánh main, không tạo merge commit</w:t>
+      </w:r>
+      <w:bookmarkStart w:id="0" w:name="_GoBack"/>
+      <w:bookmarkEnd w:id="0"/>
+    </w:p>
+    <w:p>
+      <w:pPr>
+        <w:pStyle w:val="ListParagraph"/>
+        <w:rPr>
+          <w:rFonts w:ascii="Times New Roman" w:hAnsi="Times New Roman" w:cs="Times New Roman"/>
+          <w:sz w:val="28"/>
+          <w:szCs w:val="28"/>
+        </w:rPr>
+      </w:pPr>
+      <w:r>
+        <w:rPr>
+          <w:noProof/>
+        </w:rPr>
+        <w:drawing>
+          <wp:inline distT="0" distB="0" distL="0" distR="0" wp14:anchorId="2090C2D2" wp14:editId="22892824">
+            <wp:extent cx="5943600" cy="1418590"/>
+            <wp:effectExtent l="0" t="0" r="0" b="0"/>
+            <wp:docPr id="2" name="Picture 2"/>
+            <wp:cNvGraphicFramePr>
+              <a:graphicFrameLocks xmlns:a="http://schemas.openxmlformats.org/drawingml/2006/main" noChangeAspect="1"/>
+            </wp:cNvGraphicFramePr>
+            <a:graphic xmlns:a="http://schemas.openxmlformats.org/drawingml/2006/main">
+              <a:graphicData uri="http://schemas.openxmlformats.org/drawingml/2006/picture">
+                <pic:pic xmlns:pic="http://schemas.openxmlformats.org/drawingml/2006/picture">
+                  <pic:nvPicPr>
+                    <pic:cNvPr id="0" name="Picture 2"/>
+                    <pic:cNvPicPr>
+                      <a:picLocks noChangeAspect="1" noChangeArrowheads="1"/>
+                    </pic:cNvPicPr>
+                  </pic:nvPicPr>
+                  <pic:blipFill>
+                    <a:blip r:embed="rId10">
+                      <a:extLst>
+                        <a:ext uri="{28A0092B-C50C-407E-A947-70E740481C1C}">
+                          <a14:useLocalDpi xmlns:a14="http://schemas.microsoft.com/office/drawing/2010/main" val="0"/>
+                        </a:ext>
+                      </a:extLst>
+                    </a:blip>
+                    <a:srcRect/>
+                    <a:stretch>
+                      <a:fillRect/>
+                    </a:stretch>
+                  </pic:blipFill>
+                  <pic:spPr bwMode="auto">
+                    <a:xfrm>
+                      <a:off x="0" y="0"/>
+                      <a:ext cx="5943600" cy="1418590"/>
+                    </a:xfrm>
+                    <a:prstGeom prst="rect">
+                      <a:avLst/>
+                    </a:prstGeom>
+                    <a:noFill/>
+                    <a:ln>
+                      <a:noFill/>
+                    </a:ln>
+                  </pic:spPr>
+                </pic:pic>
+              </a:graphicData>
+            </a:graphic>
+          </wp:inline>
+        </w:drawing>
+      </w:r>
+    </w:p>
+    <w:p>
+      <w:pPr>
+        <w:pStyle w:val="ListParagraph"/>
         <w:numPr>
           <w:ilvl w:val="0"/>
           <w:numId w:val="1"/>
@@ -492,6 +694,7 @@
           <w:sz w:val="28"/>
           <w:szCs w:val="28"/>
         </w:rPr>
+        <w:lastRenderedPageBreak/>
         <w:t>Phân biệt pull và fetch</w:t>
       </w:r>
       <w:r>
@@ -551,7 +754,7 @@
                     <pic:cNvPicPr/>
                   </pic:nvPicPr>
                   <pic:blipFill>
-                    <a:blip r:embed="rId9"/>
+                    <a:blip r:embed="rId11"/>
                     <a:stretch>
                       <a:fillRect/>
                     </a:stretch>
@@ -604,7 +807,7 @@
                     <pic:cNvPicPr/>
                   </pic:nvPicPr>
                   <pic:blipFill>
-                    <a:blip r:embed="rId10"/>
+                    <a:blip r:embed="rId12"/>
                     <a:stretch>
                       <a:fillRect/>
                     </a:stretch>
@@ -770,7 +973,7 @@
                     <pic:cNvPicPr/>
                   </pic:nvPicPr>
                   <pic:blipFill>
-                    <a:blip r:embed="rId11"/>
+                    <a:blip r:embed="rId13"/>
                     <a:stretch>
                       <a:fillRect/>
                     </a:stretch>
@@ -839,7 +1042,7 @@
                     <pic:cNvPicPr/>
                   </pic:nvPicPr>
                   <pic:blipFill>
-                    <a:blip r:embed="rId12"/>
+                    <a:blip r:embed="rId14"/>
                     <a:stretch>
                       <a:fillRect/>
                     </a:stretch>
@@ -904,7 +1107,7 @@
                     <pic:cNvPicPr/>
                   </pic:nvPicPr>
                   <pic:blipFill>
-                    <a:blip r:embed="rId13"/>
+                    <a:blip r:embed="rId15"/>
                     <a:stretch>
                       <a:fillRect/>
                     </a:stretch>
@@ -1045,7 +1248,7 @@
                     <pic:cNvPicPr/>
                   </pic:nvPicPr>
                   <pic:blipFill>
-                    <a:blip r:embed="rId14"/>
+                    <a:blip r:embed="rId16"/>
                     <a:stretch>
                       <a:fillRect/>
                     </a:stretch>
@@ -1097,7 +1300,7 @@
                     <pic:cNvPicPr/>
                   </pic:nvPicPr>
                   <pic:blipFill>
-                    <a:blip r:embed="rId15"/>
+                    <a:blip r:embed="rId17"/>
                     <a:stretch>
                       <a:fillRect/>
                     </a:stretch>
@@ -1214,7 +1417,7 @@
                     <pic:cNvPicPr/>
                   </pic:nvPicPr>
                   <pic:blipFill>
-                    <a:blip r:embed="rId16"/>
+                    <a:blip r:embed="rId18"/>
                     <a:stretch>
                       <a:fillRect/>
                     </a:stretch>
@@ -1266,7 +1469,7 @@
                     <pic:cNvPicPr/>
                   </pic:nvPicPr>
                   <pic:blipFill>
-                    <a:blip r:embed="rId17"/>
+                    <a:blip r:embed="rId19"/>
                     <a:stretch>
                       <a:fillRect/>
                     </a:stretch>
@@ -1320,7 +1523,7 @@
 </file>
 
 <file path=word/numbering.xml><?xml version="1.0" encoding="utf-8"?>
-<w:numbering xmlns:wpc="http://schemas.microsoft.com/office/word/2010/wordprocessingCanvas" xmlns:cx="http://schemas.microsoft.com/office/drawing/2014/chartex" xmlns:cx1="http://schemas.microsoft.com/office/drawing/2015/9/8/chartex" xmlns:cx2="http://schemas.microsoft.com/office/drawing/2015/10/21/chartex" xmlns:cx3="http://schemas.microsoft.com/office/drawing/2016/5/9/chartex" xmlns:cx4="http://schemas.microsoft.com/office/drawing/2016/5/10/chartex" xmlns:cx5="http://schemas.microsoft.com/office/drawing/2016/5/11/chartex" xmlns:cx6="http://schemas.microsoft.com/office/drawing/2016/5/12/chartex" xmlns:cx7="http://schemas.microsoft.com/office/drawing/2016/5/13/chartex" xmlns:cx8="http://schemas.microsoft.com/office/drawing/2016/5/14/chartex" xmlns:mc="http://schemas.openxmlformats.org/markup-compatibility/2006" xmlns:aink="http://schemas.microsoft.com/office/drawing/2016/ink" xmlns:am3d="http://schemas.microsoft.com/office/drawing/2017/model3d" xmlns:o="urn:schemas-microsoft-com:office:office" xmlns:oel="http://schemas.microsoft.com/office/2019/extlst" xmlns:r="http://schemas.openxmlformats.org/officeDocument/2006/relationships" xmlns:m="http://schemas.openxmlformats.org/officeDocument/2006/math" xmlns:v="urn:schemas-microsoft-com:vml" xmlns:wp14="http://schemas.microsoft.com/office/word/2010/wordprocessingDrawing" xmlns:wp="http://schemas.openxmlformats.org/drawingml/2006/wordprocessingDrawing" xmlns:w10="urn:schemas-microsoft-com:office:word" xmlns:w="http://schemas.openxmlformats.org/wordprocessingml/2006/main" xmlns:w14="http://schemas.microsoft.com/office/word/2010/wordml" xmlns:w15="http://schemas.microsoft.com/office/word/2012/wordml" xmlns:w16cex="http://schemas.microsoft.com/office/word/2018/wordml/cex" xmlns:w16cid="http://schemas.microsoft.com/office/word/2016/wordml/cid" xmlns:w16="http://schemas.microsoft.com/office/word/2018/wordml" xmlns:w16du="http://schemas.microsoft.com/office/word/2023/wordml/word16du" xmlns:w16sdtdh="http://schemas.microsoft.com/office/word/2020/wordml/sdtdatahash" xmlns:w16se="http://schemas.microsoft.com/office/word/2015/wordml/symex" xmlns:wpg="http://schemas.microsoft.com/office/word/2010/wordprocessingGroup" xmlns:wpi="http://schemas.microsoft.com/office/word/2010/wordprocessingInk" xmlns:wne="http://schemas.microsoft.com/office/word/2006/wordml" xmlns:wps="http://schemas.microsoft.com/office/word/2010/wordprocessingShape" mc:Ignorable="w14 w15 w16se w16cid w16 w16cex w16sdtdh wp14">
+<w:numbering xmlns:wpc="http://schemas.microsoft.com/office/word/2010/wordprocessingCanvas" xmlns:cx="http://schemas.microsoft.com/office/drawing/2014/chartex" xmlns:cx1="http://schemas.microsoft.com/office/drawing/2015/9/8/chartex" xmlns:cx2="http://schemas.microsoft.com/office/drawing/2015/10/21/chartex" xmlns:cx3="http://schemas.microsoft.com/office/drawing/2016/5/9/chartex" xmlns:cx4="http://schemas.microsoft.com/office/drawing/2016/5/10/chartex" xmlns:cx5="http://schemas.microsoft.com/office/drawing/2016/5/11/chartex" xmlns:cx6="http://schemas.microsoft.com/office/drawing/2016/5/12/chartex" xmlns:cx7="http://schemas.microsoft.com/office/drawing/2016/5/13/chartex" xmlns:cx8="http://schemas.microsoft.com/office/drawing/2016/5/14/chartex" xmlns:mc="http://schemas.openxmlformats.org/markup-compatibility/2006" xmlns:aink="http://schemas.microsoft.com/office/drawing/2016/ink" xmlns:am3d="http://schemas.microsoft.com/office/drawing/2017/model3d" xmlns:o="urn:schemas-microsoft-com:office:office" xmlns:r="http://schemas.openxmlformats.org/officeDocument/2006/relationships" xmlns:m="http://schemas.openxmlformats.org/officeDocument/2006/math" xmlns:v="urn:schemas-microsoft-com:vml" xmlns:wp14="http://schemas.microsoft.com/office/word/2010/wordprocessingDrawing" xmlns:wp="http://schemas.openxmlformats.org/drawingml/2006/wordprocessingDrawing" xmlns:w10="urn:schemas-microsoft-com:office:word" xmlns:w="http://schemas.openxmlformats.org/wordprocessingml/2006/main" xmlns:w14="http://schemas.microsoft.com/office/word/2010/wordml" xmlns:w15="http://schemas.microsoft.com/office/word/2012/wordml" xmlns:w16cid="http://schemas.microsoft.com/office/word/2016/wordml/cid" xmlns:w16se="http://schemas.microsoft.com/office/word/2015/wordml/symex" xmlns:wpg="http://schemas.microsoft.com/office/word/2010/wordprocessingGroup" xmlns:wpi="http://schemas.microsoft.com/office/word/2010/wordprocessingInk" xmlns:wne="http://schemas.microsoft.com/office/word/2006/wordml" xmlns:wps="http://schemas.microsoft.com/office/word/2010/wordprocessingShape" mc:Ignorable="w14 w15 w16se w16cid wp14">
   <w:abstractNum w:abstractNumId="0" w15:restartNumberingAfterBreak="0">
     <w:nsid w:val="031F588F"/>
     <w:multiLevelType w:val="multilevel"/>
@@ -4170,83 +4373,83 @@
       </w:pPr>
     </w:lvl>
   </w:abstractNum>
-  <w:num w:numId="1" w16cid:durableId="1494180743">
+  <w:num w:numId="1">
     <w:abstractNumId w:val="23"/>
   </w:num>
-  <w:num w:numId="2" w16cid:durableId="869535664">
+  <w:num w:numId="2">
     <w:abstractNumId w:val="0"/>
   </w:num>
-  <w:num w:numId="3" w16cid:durableId="569847942">
+  <w:num w:numId="3">
     <w:abstractNumId w:val="13"/>
   </w:num>
-  <w:num w:numId="4" w16cid:durableId="658774072">
+  <w:num w:numId="4">
     <w:abstractNumId w:val="17"/>
   </w:num>
-  <w:num w:numId="5" w16cid:durableId="422454624">
+  <w:num w:numId="5">
     <w:abstractNumId w:val="15"/>
   </w:num>
-  <w:num w:numId="6" w16cid:durableId="145514290">
+  <w:num w:numId="6">
     <w:abstractNumId w:val="5"/>
   </w:num>
-  <w:num w:numId="7" w16cid:durableId="1492022925">
+  <w:num w:numId="7">
     <w:abstractNumId w:val="20"/>
   </w:num>
-  <w:num w:numId="8" w16cid:durableId="92475682">
+  <w:num w:numId="8">
     <w:abstractNumId w:val="6"/>
   </w:num>
-  <w:num w:numId="9" w16cid:durableId="1428427106">
+  <w:num w:numId="9">
     <w:abstractNumId w:val="21"/>
   </w:num>
-  <w:num w:numId="10" w16cid:durableId="1961060685">
+  <w:num w:numId="10">
     <w:abstractNumId w:val="22"/>
   </w:num>
-  <w:num w:numId="11" w16cid:durableId="201019243">
+  <w:num w:numId="11">
     <w:abstractNumId w:val="2"/>
   </w:num>
-  <w:num w:numId="12" w16cid:durableId="2134057252">
+  <w:num w:numId="12">
     <w:abstractNumId w:val="4"/>
   </w:num>
-  <w:num w:numId="13" w16cid:durableId="1521580962">
+  <w:num w:numId="13">
     <w:abstractNumId w:val="19"/>
   </w:num>
-  <w:num w:numId="14" w16cid:durableId="478110281">
+  <w:num w:numId="14">
     <w:abstractNumId w:val="9"/>
   </w:num>
-  <w:num w:numId="15" w16cid:durableId="1540819371">
+  <w:num w:numId="15">
     <w:abstractNumId w:val="1"/>
   </w:num>
-  <w:num w:numId="16" w16cid:durableId="548032682">
+  <w:num w:numId="16">
     <w:abstractNumId w:val="18"/>
   </w:num>
-  <w:num w:numId="17" w16cid:durableId="1148789640">
+  <w:num w:numId="17">
     <w:abstractNumId w:val="11"/>
   </w:num>
-  <w:num w:numId="18" w16cid:durableId="1911848353">
+  <w:num w:numId="18">
     <w:abstractNumId w:val="10"/>
   </w:num>
-  <w:num w:numId="19" w16cid:durableId="1719208326">
+  <w:num w:numId="19">
     <w:abstractNumId w:val="14"/>
   </w:num>
-  <w:num w:numId="20" w16cid:durableId="785392966">
+  <w:num w:numId="20">
     <w:abstractNumId w:val="7"/>
   </w:num>
-  <w:num w:numId="21" w16cid:durableId="639726715">
+  <w:num w:numId="21">
     <w:abstractNumId w:val="3"/>
   </w:num>
-  <w:num w:numId="22" w16cid:durableId="1908225835">
+  <w:num w:numId="22">
     <w:abstractNumId w:val="8"/>
   </w:num>
-  <w:num w:numId="23" w16cid:durableId="1493720001">
+  <w:num w:numId="23">
     <w:abstractNumId w:val="16"/>
   </w:num>
-  <w:num w:numId="24" w16cid:durableId="1073626782">
+  <w:num w:numId="24">
     <w:abstractNumId w:val="12"/>
   </w:num>
 </w:numbering>
 </file>
 
 <file path=word/styles.xml><?xml version="1.0" encoding="utf-8"?>
-<w:styles xmlns:mc="http://schemas.openxmlformats.org/markup-compatibility/2006" xmlns:r="http://schemas.openxmlformats.org/officeDocument/2006/relationships" xmlns:w="http://schemas.openxmlformats.org/wordprocessingml/2006/main" xmlns:w14="http://schemas.microsoft.com/office/word/2010/wordml" xmlns:w15="http://schemas.microsoft.com/office/word/2012/wordml" xmlns:w16cex="http://schemas.microsoft.com/office/word/2018/wordml/cex" xmlns:w16cid="http://schemas.microsoft.com/office/word/2016/wordml/cid" xmlns:w16="http://schemas.microsoft.com/office/word/2018/wordml" xmlns:w16sdtdh="http://schemas.microsoft.com/office/word/2020/wordml/sdtdatahash" xmlns:w16se="http://schemas.microsoft.com/office/word/2015/wordml/symex" mc:Ignorable="w14 w15 w16se w16cid w16 w16cex w16sdtdh">
+<w:styles xmlns:mc="http://schemas.openxmlformats.org/markup-compatibility/2006" xmlns:r="http://schemas.openxmlformats.org/officeDocument/2006/relationships" xmlns:w="http://schemas.openxmlformats.org/wordprocessingml/2006/main" xmlns:w14="http://schemas.microsoft.com/office/word/2010/wordml" xmlns:w15="http://schemas.microsoft.com/office/word/2012/wordml" xmlns:w16cid="http://schemas.microsoft.com/office/word/2016/wordml/cid" xmlns:w16se="http://schemas.microsoft.com/office/word/2015/wordml/symex" mc:Ignorable="w14 w15 w16se w16cid">
   <w:docDefaults>
     <w:rPrDefault>
       <w:rPr>
@@ -4264,7 +4467,7 @@
       </w:pPr>
     </w:pPrDefault>
   </w:docDefaults>
-  <w:latentStyles w:defLockedState="0" w:defUIPriority="99" w:defSemiHidden="0" w:defUnhideWhenUsed="0" w:defQFormat="0" w:count="376">
+  <w:latentStyles w:defLockedState="0" w:defUIPriority="99" w:defSemiHidden="0" w:defUnhideWhenUsed="0" w:defQFormat="0" w:count="377">
     <w:lsdException w:name="Normal" w:uiPriority="0" w:qFormat="1"/>
     <w:lsdException w:name="heading 1" w:uiPriority="9" w:qFormat="1"/>
     <w:lsdException w:name="heading 2" w:semiHidden="1" w:uiPriority="9" w:unhideWhenUsed="1" w:qFormat="1"/>
@@ -4370,7 +4573,6 @@
     <w:lsdException w:name="HTML Sample" w:semiHidden="1" w:unhideWhenUsed="1"/>
     <w:lsdException w:name="HTML Typewriter" w:semiHidden="1" w:unhideWhenUsed="1"/>
     <w:lsdException w:name="HTML Variable" w:semiHidden="1" w:unhideWhenUsed="1"/>
-    <w:lsdException w:name="Normal Table" w:semiHidden="1" w:unhideWhenUsed="1"/>
     <w:lsdException w:name="annotation subject" w:semiHidden="1" w:unhideWhenUsed="1"/>
     <w:lsdException w:name="No List" w:semiHidden="1" w:unhideWhenUsed="1"/>
     <w:lsdException w:name="Outline List 1" w:semiHidden="1" w:unhideWhenUsed="1"/>
@@ -4417,10 +4619,8 @@
     <w:lsdException w:name="Table Subtle 2" w:semiHidden="1" w:unhideWhenUsed="1"/>
     <w:lsdException w:name="Table Web 1" w:semiHidden="1" w:unhideWhenUsed="1"/>
     <w:lsdException w:name="Table Web 2" w:semiHidden="1" w:unhideWhenUsed="1"/>
-    <w:lsdException w:name="Table Web 3" w:semiHidden="1" w:unhideWhenUsed="1"/>
     <w:lsdException w:name="Balloon Text" w:semiHidden="1" w:unhideWhenUsed="1"/>
     <w:lsdException w:name="Table Grid" w:uiPriority="39"/>
-    <w:lsdException w:name="Table Theme" w:semiHidden="1" w:unhideWhenUsed="1"/>
     <w:lsdException w:name="Placeholder Text" w:semiHidden="1"/>
     <w:lsdException w:name="No Spacing" w:uiPriority="1" w:qFormat="1"/>
     <w:lsdException w:name="Light Shading" w:uiPriority="60"/>
@@ -4641,6 +4841,7 @@
     <w:lsdException w:name="Hashtag" w:semiHidden="1" w:unhideWhenUsed="1"/>
     <w:lsdException w:name="Unresolved Mention" w:semiHidden="1" w:unhideWhenUsed="1"/>
     <w:lsdException w:name="Smart Link" w:semiHidden="1" w:unhideWhenUsed="1"/>
+    <w:lsdException w:name="Smart Link Error" w:semiHidden="1" w:unhideWhenUsed="1"/>
   </w:latentStyles>
   <w:style w:type="paragraph" w:default="1" w:styleId="Normal">
     <w:name w:val="Normal"/>

</xml_diff>

<commit_message>
Bo sung cau tra loi vao file word
</commit_message>
<xml_diff>
--- a/BT Git 2.docx
+++ b/BT Git 2.docx
@@ -609,8 +609,6 @@
         </w:rPr>
         <w:t>- Rebase: Gộp commit với nhánh main, không tạo merge commit</w:t>
       </w:r>
-      <w:bookmarkStart w:id="0" w:name="_GoBack"/>
-      <w:bookmarkEnd w:id="0"/>
     </w:p>
     <w:p>
       <w:pPr>
@@ -877,6 +875,159 @@
     <w:p>
       <w:pPr>
         <w:pStyle w:val="ListParagraph"/>
+        <w:rPr>
+          <w:rFonts w:ascii="Times New Roman" w:hAnsi="Times New Roman" w:cs="Times New Roman"/>
+          <w:sz w:val="28"/>
+          <w:szCs w:val="28"/>
+        </w:rPr>
+      </w:pPr>
+    </w:p>
+    <w:p>
+      <w:pPr>
+        <w:pStyle w:val="ListParagraph"/>
+        <w:rPr>
+          <w:rFonts w:ascii="Times New Roman" w:hAnsi="Times New Roman" w:cs="Times New Roman"/>
+          <w:sz w:val="28"/>
+          <w:szCs w:val="28"/>
+        </w:rPr>
+      </w:pPr>
+      <w:r>
+        <w:rPr>
+          <w:rFonts w:ascii="Times New Roman" w:hAnsi="Times New Roman" w:cs="Times New Roman"/>
+          <w:sz w:val="28"/>
+          <w:szCs w:val="28"/>
+        </w:rPr>
+        <w:t xml:space="preserve">Cherry pick dùng để </w:t>
+      </w:r>
+      <w:r>
+        <w:rPr>
+          <w:rFonts w:ascii="Times New Roman" w:hAnsi="Times New Roman" w:cs="Times New Roman"/>
+          <w:sz w:val="28"/>
+          <w:szCs w:val="28"/>
+        </w:rPr>
+        <w:t>lấy một commit cụ thể từ nhánh khác và áp dụng vào nhánh hiện tại mà không cần merge toàn bộ nhánh.</w:t>
+      </w:r>
+    </w:p>
+    <w:p>
+      <w:pPr>
+        <w:pStyle w:val="ListParagraph"/>
+        <w:rPr>
+          <w:rFonts w:ascii="Times New Roman" w:hAnsi="Times New Roman" w:cs="Times New Roman"/>
+          <w:sz w:val="28"/>
+          <w:szCs w:val="28"/>
+        </w:rPr>
+      </w:pPr>
+      <w:r>
+        <w:rPr>
+          <w:noProof/>
+        </w:rPr>
+        <w:lastRenderedPageBreak/>
+        <w:drawing>
+          <wp:inline distT="0" distB="0" distL="0" distR="0" wp14:anchorId="547AA494" wp14:editId="400E26B2">
+            <wp:extent cx="5943600" cy="796290"/>
+            <wp:effectExtent l="0" t="0" r="0" b="3810"/>
+            <wp:docPr id="4" name="Picture 4"/>
+            <wp:cNvGraphicFramePr>
+              <a:graphicFrameLocks xmlns:a="http://schemas.openxmlformats.org/drawingml/2006/main" noChangeAspect="1"/>
+            </wp:cNvGraphicFramePr>
+            <a:graphic xmlns:a="http://schemas.openxmlformats.org/drawingml/2006/main">
+              <a:graphicData uri="http://schemas.openxmlformats.org/drawingml/2006/picture">
+                <pic:pic xmlns:pic="http://schemas.openxmlformats.org/drawingml/2006/picture">
+                  <pic:nvPicPr>
+                    <pic:cNvPr id="0" name="Picture 2"/>
+                    <pic:cNvPicPr>
+                      <a:picLocks noChangeAspect="1" noChangeArrowheads="1"/>
+                    </pic:cNvPicPr>
+                  </pic:nvPicPr>
+                  <pic:blipFill>
+                    <a:blip r:embed="rId13">
+                      <a:extLst>
+                        <a:ext uri="{28A0092B-C50C-407E-A947-70E740481C1C}">
+                          <a14:useLocalDpi xmlns:a14="http://schemas.microsoft.com/office/drawing/2010/main" val="0"/>
+                        </a:ext>
+                      </a:extLst>
+                    </a:blip>
+                    <a:srcRect/>
+                    <a:stretch>
+                      <a:fillRect/>
+                    </a:stretch>
+                  </pic:blipFill>
+                  <pic:spPr bwMode="auto">
+                    <a:xfrm>
+                      <a:off x="0" y="0"/>
+                      <a:ext cx="5943600" cy="796290"/>
+                    </a:xfrm>
+                    <a:prstGeom prst="rect">
+                      <a:avLst/>
+                    </a:prstGeom>
+                    <a:noFill/>
+                    <a:ln>
+                      <a:noFill/>
+                    </a:ln>
+                  </pic:spPr>
+                </pic:pic>
+              </a:graphicData>
+            </a:graphic>
+          </wp:inline>
+        </w:drawing>
+      </w:r>
+      <w:r>
+        <w:rPr>
+          <w:noProof/>
+        </w:rPr>
+        <w:drawing>
+          <wp:inline distT="0" distB="0" distL="0" distR="0" wp14:anchorId="0008B2E9" wp14:editId="303E6781">
+            <wp:extent cx="5943600" cy="1352550"/>
+            <wp:effectExtent l="0" t="0" r="0" b="0"/>
+            <wp:docPr id="3" name="Picture 3"/>
+            <wp:cNvGraphicFramePr>
+              <a:graphicFrameLocks xmlns:a="http://schemas.openxmlformats.org/drawingml/2006/main" noChangeAspect="1"/>
+            </wp:cNvGraphicFramePr>
+            <a:graphic xmlns:a="http://schemas.openxmlformats.org/drawingml/2006/main">
+              <a:graphicData uri="http://schemas.openxmlformats.org/drawingml/2006/picture">
+                <pic:pic xmlns:pic="http://schemas.openxmlformats.org/drawingml/2006/picture">
+                  <pic:nvPicPr>
+                    <pic:cNvPr id="0" name="Picture 1"/>
+                    <pic:cNvPicPr>
+                      <a:picLocks noChangeAspect="1" noChangeArrowheads="1"/>
+                    </pic:cNvPicPr>
+                  </pic:nvPicPr>
+                  <pic:blipFill>
+                    <a:blip r:embed="rId14">
+                      <a:extLst>
+                        <a:ext uri="{28A0092B-C50C-407E-A947-70E740481C1C}">
+                          <a14:useLocalDpi xmlns:a14="http://schemas.microsoft.com/office/drawing/2010/main" val="0"/>
+                        </a:ext>
+                      </a:extLst>
+                    </a:blip>
+                    <a:srcRect/>
+                    <a:stretch>
+                      <a:fillRect/>
+                    </a:stretch>
+                  </pic:blipFill>
+                  <pic:spPr bwMode="auto">
+                    <a:xfrm>
+                      <a:off x="0" y="0"/>
+                      <a:ext cx="5943600" cy="1352550"/>
+                    </a:xfrm>
+                    <a:prstGeom prst="rect">
+                      <a:avLst/>
+                    </a:prstGeom>
+                    <a:noFill/>
+                    <a:ln>
+                      <a:noFill/>
+                    </a:ln>
+                  </pic:spPr>
+                </pic:pic>
+              </a:graphicData>
+            </a:graphic>
+          </wp:inline>
+        </w:drawing>
+      </w:r>
+    </w:p>
+    <w:p>
+      <w:pPr>
+        <w:pStyle w:val="ListParagraph"/>
         <w:numPr>
           <w:ilvl w:val="0"/>
           <w:numId w:val="1"/>
@@ -956,7 +1107,6 @@
           <w:sz w:val="28"/>
           <w:szCs w:val="28"/>
         </w:rPr>
-        <w:lastRenderedPageBreak/>
         <w:drawing>
           <wp:inline distT="0" distB="0" distL="0" distR="0" wp14:anchorId="37FF766E" wp14:editId="5E6F2BA2">
             <wp:extent cx="5182323" cy="2105319"/>
@@ -973,7 +1123,7 @@
                     <pic:cNvPicPr/>
                   </pic:nvPicPr>
                   <pic:blipFill>
-                    <a:blip r:embed="rId13"/>
+                    <a:blip r:embed="rId15"/>
                     <a:stretch>
                       <a:fillRect/>
                     </a:stretch>
@@ -1042,7 +1192,7 @@
                     <pic:cNvPicPr/>
                   </pic:nvPicPr>
                   <pic:blipFill>
-                    <a:blip r:embed="rId14"/>
+                    <a:blip r:embed="rId16"/>
                     <a:stretch>
                       <a:fillRect/>
                     </a:stretch>
@@ -1082,6 +1232,7 @@
         <w:rPr>
           <w:noProof/>
         </w:rPr>
+        <w:lastRenderedPageBreak/>
         <w:t>Git stash clear: xóa tất cả stash</w:t>
       </w:r>
       <w:r>
@@ -1107,7 +1258,7 @@
                     <pic:cNvPicPr/>
                   </pic:nvPicPr>
                   <pic:blipFill>
-                    <a:blip r:embed="rId15"/>
+                    <a:blip r:embed="rId17"/>
                     <a:stretch>
                       <a:fillRect/>
                     </a:stretch>
@@ -1231,7 +1382,6 @@
           <w:sz w:val="28"/>
           <w:szCs w:val="28"/>
         </w:rPr>
-        <w:lastRenderedPageBreak/>
         <w:drawing>
           <wp:inline distT="0" distB="0" distL="0" distR="0" wp14:anchorId="0C8924F0" wp14:editId="7CD73DA3">
             <wp:extent cx="5943600" cy="2548255"/>
@@ -1248,7 +1398,7 @@
                     <pic:cNvPicPr/>
                   </pic:nvPicPr>
                   <pic:blipFill>
-                    <a:blip r:embed="rId16"/>
+                    <a:blip r:embed="rId18"/>
                     <a:stretch>
                       <a:fillRect/>
                     </a:stretch>
@@ -1300,7 +1450,7 @@
                     <pic:cNvPicPr/>
                   </pic:nvPicPr>
                   <pic:blipFill>
-                    <a:blip r:embed="rId17"/>
+                    <a:blip r:embed="rId19"/>
                     <a:stretch>
                       <a:fillRect/>
                     </a:stretch>
@@ -1417,7 +1567,7 @@
                     <pic:cNvPicPr/>
                   </pic:nvPicPr>
                   <pic:blipFill>
-                    <a:blip r:embed="rId18"/>
+                    <a:blip r:embed="rId20"/>
                     <a:stretch>
                       <a:fillRect/>
                     </a:stretch>
@@ -1469,7 +1619,7 @@
                     <pic:cNvPicPr/>
                   </pic:nvPicPr>
                   <pic:blipFill>
-                    <a:blip r:embed="rId19"/>
+                    <a:blip r:embed="rId21"/>
                     <a:stretch>
                       <a:fillRect/>
                     </a:stretch>
@@ -1511,6 +1661,79 @@
         </w:rPr>
         <w:t>Hướng dẫn sử dụng git diff</w:t>
       </w:r>
+    </w:p>
+    <w:p>
+      <w:pPr>
+        <w:pStyle w:val="ListParagraph"/>
+        <w:rPr>
+          <w:rFonts w:ascii="Times New Roman" w:hAnsi="Times New Roman" w:cs="Times New Roman"/>
+          <w:sz w:val="28"/>
+          <w:szCs w:val="28"/>
+        </w:rPr>
+      </w:pPr>
+      <w:r>
+        <w:rPr>
+          <w:rFonts w:ascii="Times New Roman" w:hAnsi="Times New Roman" w:cs="Times New Roman"/>
+          <w:sz w:val="28"/>
+          <w:szCs w:val="28"/>
+        </w:rPr>
+        <w:t>git diff là lệnh trong Git dùng để so sánh sự khác nhau giữa các tệp, giữa các commit hoặc giữa working directory và staging area.</w:t>
+      </w:r>
+    </w:p>
+    <w:p>
+      <w:pPr>
+        <w:pStyle w:val="ListParagraph"/>
+        <w:rPr>
+          <w:rFonts w:ascii="Times New Roman" w:hAnsi="Times New Roman" w:cs="Times New Roman"/>
+          <w:sz w:val="28"/>
+          <w:szCs w:val="28"/>
+        </w:rPr>
+      </w:pPr>
+      <w:r>
+        <w:rPr>
+          <w:rFonts w:ascii="Times New Roman" w:hAnsi="Times New Roman" w:cs="Times New Roman"/>
+          <w:sz w:val="28"/>
+          <w:szCs w:val="28"/>
+        </w:rPr>
+        <w:lastRenderedPageBreak/>
+        <w:drawing>
+          <wp:inline distT="0" distB="0" distL="0" distR="0" wp14:anchorId="7205A7B1" wp14:editId="5D1FC630">
+            <wp:extent cx="5943600" cy="3101975"/>
+            <wp:effectExtent l="0" t="0" r="0" b="3175"/>
+            <wp:docPr id="5" name="Picture 5"/>
+            <wp:cNvGraphicFramePr>
+              <a:graphicFrameLocks xmlns:a="http://schemas.openxmlformats.org/drawingml/2006/main" noChangeAspect="1"/>
+            </wp:cNvGraphicFramePr>
+            <a:graphic xmlns:a="http://schemas.openxmlformats.org/drawingml/2006/main">
+              <a:graphicData uri="http://schemas.openxmlformats.org/drawingml/2006/picture">
+                <pic:pic xmlns:pic="http://schemas.openxmlformats.org/drawingml/2006/picture">
+                  <pic:nvPicPr>
+                    <pic:cNvPr id="1" name=""/>
+                    <pic:cNvPicPr/>
+                  </pic:nvPicPr>
+                  <pic:blipFill>
+                    <a:blip r:embed="rId22"/>
+                    <a:stretch>
+                      <a:fillRect/>
+                    </a:stretch>
+                  </pic:blipFill>
+                  <pic:spPr>
+                    <a:xfrm>
+                      <a:off x="0" y="0"/>
+                      <a:ext cx="5943600" cy="3101975"/>
+                    </a:xfrm>
+                    <a:prstGeom prst="rect">
+                      <a:avLst/>
+                    </a:prstGeom>
+                  </pic:spPr>
+                </pic:pic>
+              </a:graphicData>
+            </a:graphic>
+          </wp:inline>
+        </w:drawing>
+      </w:r>
+      <w:bookmarkStart w:id="0" w:name="_GoBack"/>
+      <w:bookmarkEnd w:id="0"/>
     </w:p>
     <w:sectPr>
       <w:pgSz w:w="12240" w:h="15840"/>
@@ -4573,6 +4796,7 @@
     <w:lsdException w:name="HTML Sample" w:semiHidden="1" w:unhideWhenUsed="1"/>
     <w:lsdException w:name="HTML Typewriter" w:semiHidden="1" w:unhideWhenUsed="1"/>
     <w:lsdException w:name="HTML Variable" w:semiHidden="1" w:unhideWhenUsed="1"/>
+    <w:lsdException w:name="Normal Table" w:semiHidden="1" w:unhideWhenUsed="1"/>
     <w:lsdException w:name="annotation subject" w:semiHidden="1" w:unhideWhenUsed="1"/>
     <w:lsdException w:name="No List" w:semiHidden="1" w:unhideWhenUsed="1"/>
     <w:lsdException w:name="Outline List 1" w:semiHidden="1" w:unhideWhenUsed="1"/>
@@ -4619,8 +4843,10 @@
     <w:lsdException w:name="Table Subtle 2" w:semiHidden="1" w:unhideWhenUsed="1"/>
     <w:lsdException w:name="Table Web 1" w:semiHidden="1" w:unhideWhenUsed="1"/>
     <w:lsdException w:name="Table Web 2" w:semiHidden="1" w:unhideWhenUsed="1"/>
+    <w:lsdException w:name="Table Web 3" w:semiHidden="1" w:unhideWhenUsed="1"/>
     <w:lsdException w:name="Balloon Text" w:semiHidden="1" w:unhideWhenUsed="1"/>
     <w:lsdException w:name="Table Grid" w:uiPriority="39"/>
+    <w:lsdException w:name="Table Theme" w:semiHidden="1" w:unhideWhenUsed="1"/>
     <w:lsdException w:name="Placeholder Text" w:semiHidden="1"/>
     <w:lsdException w:name="No Spacing" w:uiPriority="1" w:qFormat="1"/>
     <w:lsdException w:name="Light Shading" w:uiPriority="60"/>

</xml_diff>